<commit_message>
Atualização do UC01 - Registrar Movimentação de Equipamento
</commit_message>
<xml_diff>
--- a/UC01 - Registrar Movimentação de Equipamento.docx
+++ b/UC01 - Registrar Movimentação de Equipamento.docx
@@ -2542,9 +2542,9 @@
       </w:tblPr>
       <w:tblGrid>
         <w:gridCol w:w="2528"/>
-        <w:gridCol w:w="2528"/>
-        <w:gridCol w:w="2528"/>
-        <w:gridCol w:w="2528"/>
+        <w:gridCol w:w="1691"/>
+        <w:gridCol w:w="2693"/>
+        <w:gridCol w:w="3200"/>
       </w:tblGrid>
       <w:tr>
         <w:tc>
@@ -2574,7 +2574,7 @@
         </w:tc>
         <w:tc>
           <w:tcPr>
-            <w:tcW w:w="2528" w:type="dxa"/>
+            <w:tcW w:w="1691" w:type="dxa"/>
           </w:tcPr>
           <w:p>
             <w:pPr>
@@ -2599,7 +2599,7 @@
         </w:tc>
         <w:tc>
           <w:tcPr>
-            <w:tcW w:w="2528" w:type="dxa"/>
+            <w:tcW w:w="2693" w:type="dxa"/>
           </w:tcPr>
           <w:p>
             <w:pPr>
@@ -2624,7 +2624,7 @@
         </w:tc>
         <w:tc>
           <w:tcPr>
-            <w:tcW w:w="2528" w:type="dxa"/>
+            <w:tcW w:w="3200" w:type="dxa"/>
           </w:tcPr>
           <w:p>
             <w:pPr>
@@ -2667,13 +2667,360 @@
                 <w:rFonts w:ascii="Arial" w:hAnsi="Arial" w:cs="Arial"/>
                 <w:lang w:val="pt-BR"/>
               </w:rPr>
+              <w:t>Código do Equipamento</w:t>
+            </w:r>
+          </w:p>
+        </w:tc>
+        <w:tc>
+          <w:tcPr>
+            <w:tcW w:w="1691" w:type="dxa"/>
+          </w:tcPr>
+          <w:p>
+            <w:pPr>
+              <w:pStyle w:val="Corpodetexto"/>
+              <w:ind w:left="0"/>
+              <w:rPr>
+                <w:rFonts w:ascii="Arial" w:hAnsi="Arial" w:cs="Arial"/>
+                <w:lang w:val="pt-BR"/>
+              </w:rPr>
+            </w:pPr>
+            <w:r>
+              <w:rPr>
+                <w:rFonts w:ascii="Arial" w:hAnsi="Arial" w:cs="Arial"/>
+                <w:lang w:val="pt-BR"/>
+              </w:rPr>
+              <w:t>Texto</w:t>
+            </w:r>
+          </w:p>
+        </w:tc>
+        <w:tc>
+          <w:tcPr>
+            <w:tcW w:w="2693" w:type="dxa"/>
+          </w:tcPr>
+          <w:p>
+            <w:pPr>
+              <w:pStyle w:val="Corpodetexto"/>
+              <w:ind w:left="0"/>
+              <w:rPr>
+                <w:rFonts w:ascii="Arial" w:hAnsi="Arial" w:cs="Arial"/>
+                <w:lang w:val="pt-BR"/>
+              </w:rPr>
+            </w:pPr>
+          </w:p>
+        </w:tc>
+        <w:tc>
+          <w:tcPr>
+            <w:tcW w:w="3200" w:type="dxa"/>
+          </w:tcPr>
+          <w:p>
+            <w:pPr>
+              <w:pStyle w:val="Corpodetexto"/>
+              <w:ind w:left="0"/>
+              <w:rPr>
+                <w:rFonts w:ascii="Arial" w:hAnsi="Arial" w:cs="Arial"/>
+                <w:lang w:val="pt-BR"/>
+              </w:rPr>
+            </w:pPr>
+            <w:r>
+              <w:rPr>
+                <w:rFonts w:ascii="Arial" w:hAnsi="Arial" w:cs="Arial"/>
+                <w:lang w:val="pt-BR"/>
+              </w:rPr>
+              <w:t>Código registrado para o equipamento. Preenchido pelo sistema.</w:t>
+            </w:r>
+          </w:p>
+        </w:tc>
+      </w:tr>
+      <w:tr>
+        <w:tc>
+          <w:tcPr>
+            <w:tcW w:w="2528" w:type="dxa"/>
+          </w:tcPr>
+          <w:p>
+            <w:pPr>
+              <w:pStyle w:val="Corpodetexto"/>
+              <w:ind w:left="0"/>
+              <w:rPr>
+                <w:rFonts w:ascii="Arial" w:hAnsi="Arial" w:cs="Arial"/>
+                <w:lang w:val="pt-BR"/>
+              </w:rPr>
+            </w:pPr>
+            <w:r>
+              <w:rPr>
+                <w:rFonts w:ascii="Arial" w:hAnsi="Arial" w:cs="Arial"/>
+                <w:lang w:val="pt-BR"/>
+              </w:rPr>
+              <w:lastRenderedPageBreak/>
+              <w:t>Tipo do Equipamento</w:t>
+            </w:r>
+          </w:p>
+        </w:tc>
+        <w:tc>
+          <w:tcPr>
+            <w:tcW w:w="1691" w:type="dxa"/>
+          </w:tcPr>
+          <w:p>
+            <w:pPr>
+              <w:pStyle w:val="Corpodetexto"/>
+              <w:ind w:left="0"/>
+              <w:rPr>
+                <w:rFonts w:ascii="Arial" w:hAnsi="Arial" w:cs="Arial"/>
+                <w:lang w:val="pt-BR"/>
+              </w:rPr>
+            </w:pPr>
+            <w:r>
+              <w:rPr>
+                <w:rFonts w:ascii="Arial" w:hAnsi="Arial" w:cs="Arial"/>
+                <w:lang w:val="pt-BR"/>
+              </w:rPr>
+              <w:t>Texto</w:t>
+            </w:r>
+          </w:p>
+        </w:tc>
+        <w:tc>
+          <w:tcPr>
+            <w:tcW w:w="2693" w:type="dxa"/>
+          </w:tcPr>
+          <w:p>
+            <w:pPr>
+              <w:pStyle w:val="Corpodetexto"/>
+              <w:ind w:left="0"/>
+              <w:rPr>
+                <w:rFonts w:ascii="Arial" w:hAnsi="Arial" w:cs="Arial"/>
+                <w:lang w:val="pt-BR"/>
+              </w:rPr>
+            </w:pPr>
+            <w:r>
+              <w:rPr>
+                <w:rFonts w:ascii="Arial" w:hAnsi="Arial" w:cs="Arial"/>
+                <w:lang w:val="pt-BR"/>
+              </w:rPr>
+              <w:t>Tipo de equipamento válido.</w:t>
+            </w:r>
+          </w:p>
+        </w:tc>
+        <w:tc>
+          <w:tcPr>
+            <w:tcW w:w="3200" w:type="dxa"/>
+          </w:tcPr>
+          <w:p>
+            <w:pPr>
+              <w:pStyle w:val="Corpodetexto"/>
+              <w:ind w:left="0"/>
+              <w:rPr>
+                <w:rFonts w:ascii="Arial" w:hAnsi="Arial" w:cs="Arial"/>
+                <w:lang w:val="pt-BR"/>
+              </w:rPr>
+            </w:pPr>
+            <w:r>
+              <w:rPr>
+                <w:rFonts w:ascii="Arial" w:hAnsi="Arial" w:cs="Arial"/>
+                <w:lang w:val="pt-BR"/>
+              </w:rPr>
+              <w:t>Preenchido pelo sistema.</w:t>
+            </w:r>
+          </w:p>
+        </w:tc>
+      </w:tr>
+      <w:tr>
+        <w:tc>
+          <w:tcPr>
+            <w:tcW w:w="2528" w:type="dxa"/>
+          </w:tcPr>
+          <w:p>
+            <w:pPr>
+              <w:pStyle w:val="Corpodetexto"/>
+              <w:ind w:left="0"/>
+              <w:rPr>
+                <w:rFonts w:ascii="Arial" w:hAnsi="Arial" w:cs="Arial"/>
+                <w:lang w:val="pt-BR"/>
+              </w:rPr>
+            </w:pPr>
+            <w:r>
+              <w:rPr>
+                <w:rFonts w:ascii="Arial" w:hAnsi="Arial" w:cs="Arial"/>
+                <w:lang w:val="pt-BR"/>
+              </w:rPr>
+              <w:t>Localização Atual</w:t>
+            </w:r>
+          </w:p>
+        </w:tc>
+        <w:tc>
+          <w:tcPr>
+            <w:tcW w:w="1691" w:type="dxa"/>
+          </w:tcPr>
+          <w:p>
+            <w:pPr>
+              <w:pStyle w:val="Corpodetexto"/>
+              <w:ind w:left="0"/>
+              <w:rPr>
+                <w:rFonts w:ascii="Arial" w:hAnsi="Arial" w:cs="Arial"/>
+                <w:lang w:val="pt-BR"/>
+              </w:rPr>
+            </w:pPr>
+            <w:r>
+              <w:rPr>
+                <w:rFonts w:ascii="Arial" w:hAnsi="Arial" w:cs="Arial"/>
+                <w:lang w:val="pt-BR"/>
+              </w:rPr>
+              <w:t>Texto</w:t>
+            </w:r>
+          </w:p>
+        </w:tc>
+        <w:tc>
+          <w:tcPr>
+            <w:tcW w:w="2693" w:type="dxa"/>
+          </w:tcPr>
+          <w:p>
+            <w:pPr>
+              <w:pStyle w:val="Corpodetexto"/>
+              <w:ind w:left="0"/>
+              <w:rPr>
+                <w:rFonts w:ascii="Arial" w:hAnsi="Arial" w:cs="Arial"/>
+                <w:lang w:val="pt-BR"/>
+              </w:rPr>
+            </w:pPr>
+            <w:r>
+              <w:rPr>
+                <w:rFonts w:ascii="Arial" w:hAnsi="Arial" w:cs="Arial"/>
+                <w:lang w:val="pt-BR"/>
+              </w:rPr>
+              <w:t>Localização existente no sistema.</w:t>
+            </w:r>
+          </w:p>
+        </w:tc>
+        <w:tc>
+          <w:tcPr>
+            <w:tcW w:w="3200" w:type="dxa"/>
+          </w:tcPr>
+          <w:p>
+            <w:pPr>
+              <w:pStyle w:val="Corpodetexto"/>
+              <w:ind w:left="0"/>
+              <w:rPr>
+                <w:rFonts w:ascii="Arial" w:hAnsi="Arial" w:cs="Arial"/>
+                <w:lang w:val="pt-BR"/>
+              </w:rPr>
+            </w:pPr>
+            <w:r>
+              <w:rPr>
+                <w:rFonts w:ascii="Arial" w:hAnsi="Arial" w:cs="Arial"/>
+                <w:lang w:val="pt-BR"/>
+              </w:rPr>
+              <w:t>Preenchido pelo sistema com a localização atual do equipamento.</w:t>
+            </w:r>
+          </w:p>
+        </w:tc>
+      </w:tr>
+      <w:tr>
+        <w:tc>
+          <w:tcPr>
+            <w:tcW w:w="2528" w:type="dxa"/>
+          </w:tcPr>
+          <w:p>
+            <w:pPr>
+              <w:pStyle w:val="Corpodetexto"/>
+              <w:ind w:left="0"/>
+              <w:rPr>
+                <w:rFonts w:ascii="Arial" w:hAnsi="Arial" w:cs="Arial"/>
+                <w:lang w:val="pt-BR"/>
+              </w:rPr>
+            </w:pPr>
+            <w:r>
+              <w:rPr>
+                <w:rFonts w:ascii="Arial" w:hAnsi="Arial" w:cs="Arial"/>
+                <w:lang w:val="pt-BR"/>
+              </w:rPr>
+              <w:t>Localização de Destino</w:t>
+            </w:r>
+          </w:p>
+        </w:tc>
+        <w:tc>
+          <w:tcPr>
+            <w:tcW w:w="1691" w:type="dxa"/>
+          </w:tcPr>
+          <w:p>
+            <w:pPr>
+              <w:pStyle w:val="Corpodetexto"/>
+              <w:ind w:left="0"/>
+              <w:rPr>
+                <w:rFonts w:ascii="Arial" w:hAnsi="Arial" w:cs="Arial"/>
+                <w:lang w:val="pt-BR"/>
+              </w:rPr>
+            </w:pPr>
+            <w:r>
+              <w:rPr>
+                <w:rFonts w:ascii="Arial" w:hAnsi="Arial" w:cs="Arial"/>
+                <w:lang w:val="pt-BR"/>
+              </w:rPr>
+              <w:t>Texto</w:t>
+            </w:r>
+          </w:p>
+        </w:tc>
+        <w:tc>
+          <w:tcPr>
+            <w:tcW w:w="2693" w:type="dxa"/>
+          </w:tcPr>
+          <w:p>
+            <w:pPr>
+              <w:pStyle w:val="Corpodetexto"/>
+              <w:ind w:left="0"/>
+              <w:rPr>
+                <w:rFonts w:ascii="Arial" w:hAnsi="Arial" w:cs="Arial"/>
+                <w:lang w:val="pt-BR"/>
+              </w:rPr>
+            </w:pPr>
+          </w:p>
+        </w:tc>
+        <w:tc>
+          <w:tcPr>
+            <w:tcW w:w="3200" w:type="dxa"/>
+          </w:tcPr>
+          <w:p>
+            <w:pPr>
+              <w:pStyle w:val="Corpodetexto"/>
+              <w:ind w:left="0"/>
+              <w:rPr>
+                <w:rFonts w:ascii="Arial" w:hAnsi="Arial" w:cs="Arial"/>
+                <w:lang w:val="pt-BR"/>
+              </w:rPr>
+            </w:pPr>
+            <w:r>
+              <w:rPr>
+                <w:rFonts w:ascii="Arial" w:hAnsi="Arial" w:cs="Arial"/>
+                <w:lang w:val="pt-BR"/>
+              </w:rPr>
+              <w:t>Suporte Técnico. Preenchido pelo sistema.</w:t>
+            </w:r>
+          </w:p>
+        </w:tc>
+      </w:tr>
+      <w:tr>
+        <w:tc>
+          <w:tcPr>
+            <w:tcW w:w="2528" w:type="dxa"/>
+          </w:tcPr>
+          <w:p>
+            <w:pPr>
+              <w:pStyle w:val="Corpodetexto"/>
+              <w:ind w:left="0"/>
+              <w:rPr>
+                <w:rFonts w:ascii="Arial" w:hAnsi="Arial" w:cs="Arial"/>
+                <w:lang w:val="pt-BR"/>
+              </w:rPr>
+            </w:pPr>
+            <w:r>
+              <w:rPr>
+                <w:rFonts w:ascii="Arial" w:hAnsi="Arial" w:cs="Arial"/>
+                <w:lang w:val="pt-BR"/>
+              </w:rPr>
               <w:t>Descrição do problema</w:t>
             </w:r>
           </w:p>
         </w:tc>
         <w:tc>
           <w:tcPr>
-            <w:tcW w:w="2528" w:type="dxa"/>
+            <w:tcW w:w="1691" w:type="dxa"/>
           </w:tcPr>
           <w:p>
             <w:pPr>
@@ -2695,22 +3042,22 @@
         </w:tc>
         <w:tc>
           <w:tcPr>
-            <w:tcW w:w="2528" w:type="dxa"/>
-          </w:tcPr>
-          <w:p>
-            <w:pPr>
-              <w:pStyle w:val="Corpodetexto"/>
-              <w:ind w:left="0"/>
-              <w:rPr>
-                <w:rFonts w:ascii="Arial" w:hAnsi="Arial" w:cs="Arial"/>
-                <w:lang w:val="pt-BR"/>
-              </w:rPr>
-            </w:pPr>
-          </w:p>
-        </w:tc>
-        <w:tc>
-          <w:tcPr>
-            <w:tcW w:w="2528" w:type="dxa"/>
+            <w:tcW w:w="2693" w:type="dxa"/>
+          </w:tcPr>
+          <w:p>
+            <w:pPr>
+              <w:pStyle w:val="Corpodetexto"/>
+              <w:ind w:left="0"/>
+              <w:rPr>
+                <w:rFonts w:ascii="Arial" w:hAnsi="Arial" w:cs="Arial"/>
+                <w:lang w:val="pt-BR"/>
+              </w:rPr>
+            </w:pPr>
+          </w:p>
+        </w:tc>
+        <w:tc>
+          <w:tcPr>
+            <w:tcW w:w="3200" w:type="dxa"/>
           </w:tcPr>
           <w:p>
             <w:pPr>
@@ -2747,7 +3094,6 @@
         <w:pStyle w:val="Ttulo3"/>
       </w:pPr>
       <w:r>
-        <w:lastRenderedPageBreak/>
         <w:t>Comandos</w:t>
       </w:r>
     </w:p>
@@ -2896,6 +3242,1526 @@
           <w:lang w:val="pt-BR"/>
         </w:rPr>
       </w:pPr>
+      <w:r>
+        <w:rPr>
+          <w:noProof/>
+          <w:snapToGrid/>
+          <w:lang w:val="pt-BR" w:eastAsia="pt-BR"/>
+        </w:rPr>
+        <w:drawing>
+          <wp:inline distT="0" distB="0" distL="0" distR="0">
+            <wp:extent cx="4658457" cy="1612217"/>
+            <wp:effectExtent l="19050" t="0" r="8793" b="0"/>
+            <wp:docPr id="3" name="Imagem 7"/>
+            <wp:cNvGraphicFramePr>
+              <a:graphicFrameLocks xmlns:a="http://schemas.openxmlformats.org/drawingml/2006/main" noChangeAspect="1"/>
+            </wp:cNvGraphicFramePr>
+            <a:graphic xmlns:a="http://schemas.openxmlformats.org/drawingml/2006/main">
+              <a:graphicData uri="http://schemas.openxmlformats.org/drawingml/2006/picture">
+                <pic:pic xmlns:pic="http://schemas.openxmlformats.org/drawingml/2006/picture">
+                  <pic:nvPicPr>
+                    <pic:cNvPr id="0" name="Picture 7"/>
+                    <pic:cNvPicPr>
+                      <a:picLocks noChangeAspect="1" noChangeArrowheads="1"/>
+                    </pic:cNvPicPr>
+                  </pic:nvPicPr>
+                  <pic:blipFill>
+                    <a:blip r:embed="rId11" cstate="print"/>
+                    <a:srcRect/>
+                    <a:stretch>
+                      <a:fillRect/>
+                    </a:stretch>
+                  </pic:blipFill>
+                  <pic:spPr bwMode="auto">
+                    <a:xfrm>
+                      <a:off x="0" y="0"/>
+                      <a:ext cx="4656895" cy="1611676"/>
+                    </a:xfrm>
+                    <a:prstGeom prst="rect">
+                      <a:avLst/>
+                    </a:prstGeom>
+                    <a:noFill/>
+                    <a:ln w="9525">
+                      <a:noFill/>
+                      <a:miter lim="800000"/>
+                      <a:headEnd/>
+                      <a:tailEnd/>
+                    </a:ln>
+                  </pic:spPr>
+                </pic:pic>
+              </a:graphicData>
+            </a:graphic>
+          </wp:inline>
+        </w:drawing>
+      </w:r>
+    </w:p>
+    <w:p>
+      <w:pPr>
+        <w:pStyle w:val="Ttulo3"/>
+      </w:pPr>
+      <w:r>
+        <w:t xml:space="preserve">Campos </w:t>
+      </w:r>
+    </w:p>
+    <w:tbl>
+      <w:tblPr>
+        <w:tblStyle w:val="Tabelacomgrade"/>
+        <w:tblW w:w="0" w:type="auto"/>
+        <w:tblLook w:val="04A0"/>
+      </w:tblPr>
+      <w:tblGrid>
+        <w:gridCol w:w="2528"/>
+        <w:gridCol w:w="1833"/>
+        <w:gridCol w:w="3223"/>
+        <w:gridCol w:w="2528"/>
+      </w:tblGrid>
+      <w:tr>
+        <w:tc>
+          <w:tcPr>
+            <w:tcW w:w="2528" w:type="dxa"/>
+          </w:tcPr>
+          <w:p>
+            <w:pPr>
+              <w:pStyle w:val="Corpodetexto"/>
+              <w:ind w:left="0"/>
+              <w:jc w:val="center"/>
+              <w:rPr>
+                <w:rFonts w:ascii="Arial" w:hAnsi="Arial" w:cs="Arial"/>
+                <w:i/>
+                <w:lang w:val="pt-BR"/>
+              </w:rPr>
+            </w:pPr>
+            <w:r>
+              <w:rPr>
+                <w:rFonts w:ascii="Arial" w:hAnsi="Arial" w:cs="Arial"/>
+                <w:i/>
+                <w:lang w:val="pt-BR"/>
+              </w:rPr>
+              <w:t>Nome</w:t>
+            </w:r>
+          </w:p>
+        </w:tc>
+        <w:tc>
+          <w:tcPr>
+            <w:tcW w:w="1833" w:type="dxa"/>
+          </w:tcPr>
+          <w:p>
+            <w:pPr>
+              <w:pStyle w:val="Corpodetexto"/>
+              <w:ind w:left="0"/>
+              <w:jc w:val="center"/>
+              <w:rPr>
+                <w:rFonts w:ascii="Arial" w:hAnsi="Arial" w:cs="Arial"/>
+                <w:i/>
+                <w:lang w:val="pt-BR"/>
+              </w:rPr>
+            </w:pPr>
+            <w:r>
+              <w:rPr>
+                <w:rFonts w:ascii="Arial" w:hAnsi="Arial" w:cs="Arial"/>
+                <w:i/>
+                <w:lang w:val="pt-BR"/>
+              </w:rPr>
+              <w:t>Tipo</w:t>
+            </w:r>
+          </w:p>
+        </w:tc>
+        <w:tc>
+          <w:tcPr>
+            <w:tcW w:w="3223" w:type="dxa"/>
+          </w:tcPr>
+          <w:p>
+            <w:pPr>
+              <w:pStyle w:val="Corpodetexto"/>
+              <w:ind w:left="0"/>
+              <w:jc w:val="center"/>
+              <w:rPr>
+                <w:rFonts w:ascii="Arial" w:hAnsi="Arial" w:cs="Arial"/>
+                <w:i/>
+                <w:lang w:val="pt-BR"/>
+              </w:rPr>
+            </w:pPr>
+            <w:r>
+              <w:rPr>
+                <w:rFonts w:ascii="Arial" w:hAnsi="Arial" w:cs="Arial"/>
+                <w:i/>
+                <w:lang w:val="pt-BR"/>
+              </w:rPr>
+              <w:t>Valores Válidos</w:t>
+            </w:r>
+          </w:p>
+        </w:tc>
+        <w:tc>
+          <w:tcPr>
+            <w:tcW w:w="2528" w:type="dxa"/>
+          </w:tcPr>
+          <w:p>
+            <w:pPr>
+              <w:pStyle w:val="Corpodetexto"/>
+              <w:ind w:left="0"/>
+              <w:jc w:val="center"/>
+              <w:rPr>
+                <w:rFonts w:ascii="Arial" w:hAnsi="Arial" w:cs="Arial"/>
+                <w:i/>
+                <w:lang w:val="pt-BR"/>
+              </w:rPr>
+            </w:pPr>
+            <w:r>
+              <w:rPr>
+                <w:rFonts w:ascii="Arial" w:hAnsi="Arial" w:cs="Arial"/>
+                <w:i/>
+                <w:lang w:val="pt-BR"/>
+              </w:rPr>
+              <w:t>Observações</w:t>
+            </w:r>
+          </w:p>
+        </w:tc>
+      </w:tr>
+      <w:tr>
+        <w:tc>
+          <w:tcPr>
+            <w:tcW w:w="2528" w:type="dxa"/>
+          </w:tcPr>
+          <w:p>
+            <w:pPr>
+              <w:pStyle w:val="Corpodetexto"/>
+              <w:ind w:left="0"/>
+              <w:rPr>
+                <w:rFonts w:ascii="Arial" w:hAnsi="Arial" w:cs="Arial"/>
+                <w:lang w:val="pt-BR"/>
+              </w:rPr>
+            </w:pPr>
+            <w:r>
+              <w:rPr>
+                <w:rFonts w:ascii="Arial" w:hAnsi="Arial" w:cs="Arial"/>
+                <w:lang w:val="pt-BR"/>
+              </w:rPr>
+              <w:t>Código do Equipamento</w:t>
+            </w:r>
+          </w:p>
+        </w:tc>
+        <w:tc>
+          <w:tcPr>
+            <w:tcW w:w="1833" w:type="dxa"/>
+          </w:tcPr>
+          <w:p>
+            <w:pPr>
+              <w:pStyle w:val="Corpodetexto"/>
+              <w:ind w:left="0"/>
+              <w:rPr>
+                <w:rFonts w:ascii="Arial" w:hAnsi="Arial" w:cs="Arial"/>
+                <w:lang w:val="pt-BR"/>
+              </w:rPr>
+            </w:pPr>
+            <w:r>
+              <w:rPr>
+                <w:rFonts w:ascii="Arial" w:hAnsi="Arial" w:cs="Arial"/>
+                <w:lang w:val="pt-BR"/>
+              </w:rPr>
+              <w:t>Texto</w:t>
+            </w:r>
+          </w:p>
+        </w:tc>
+        <w:tc>
+          <w:tcPr>
+            <w:tcW w:w="3223" w:type="dxa"/>
+          </w:tcPr>
+          <w:p>
+            <w:pPr>
+              <w:pStyle w:val="Corpodetexto"/>
+              <w:ind w:left="0"/>
+              <w:rPr>
+                <w:rFonts w:ascii="Arial" w:hAnsi="Arial" w:cs="Arial"/>
+                <w:lang w:val="pt-BR"/>
+              </w:rPr>
+            </w:pPr>
+          </w:p>
+        </w:tc>
+        <w:tc>
+          <w:tcPr>
+            <w:tcW w:w="2528" w:type="dxa"/>
+          </w:tcPr>
+          <w:p>
+            <w:pPr>
+              <w:pStyle w:val="Corpodetexto"/>
+              <w:ind w:left="0"/>
+              <w:rPr>
+                <w:rFonts w:ascii="Arial" w:hAnsi="Arial" w:cs="Arial"/>
+                <w:lang w:val="pt-BR"/>
+              </w:rPr>
+            </w:pPr>
+            <w:r>
+              <w:rPr>
+                <w:rFonts w:ascii="Arial" w:hAnsi="Arial" w:cs="Arial"/>
+                <w:lang w:val="pt-BR"/>
+              </w:rPr>
+              <w:t>Código registrado para o equipamento. Preenchido pelo sistema.</w:t>
+            </w:r>
+          </w:p>
+        </w:tc>
+      </w:tr>
+      <w:tr>
+        <w:tc>
+          <w:tcPr>
+            <w:tcW w:w="2528" w:type="dxa"/>
+          </w:tcPr>
+          <w:p>
+            <w:pPr>
+              <w:pStyle w:val="Corpodetexto"/>
+              <w:ind w:left="0"/>
+              <w:rPr>
+                <w:rFonts w:ascii="Arial" w:hAnsi="Arial" w:cs="Arial"/>
+                <w:lang w:val="pt-BR"/>
+              </w:rPr>
+            </w:pPr>
+            <w:r>
+              <w:rPr>
+                <w:rFonts w:ascii="Arial" w:hAnsi="Arial" w:cs="Arial"/>
+                <w:lang w:val="pt-BR"/>
+              </w:rPr>
+              <w:t>Tipo do Equipamento</w:t>
+            </w:r>
+          </w:p>
+        </w:tc>
+        <w:tc>
+          <w:tcPr>
+            <w:tcW w:w="1833" w:type="dxa"/>
+          </w:tcPr>
+          <w:p>
+            <w:pPr>
+              <w:pStyle w:val="Corpodetexto"/>
+              <w:ind w:left="0"/>
+              <w:rPr>
+                <w:rFonts w:ascii="Arial" w:hAnsi="Arial" w:cs="Arial"/>
+                <w:lang w:val="pt-BR"/>
+              </w:rPr>
+            </w:pPr>
+            <w:r>
+              <w:rPr>
+                <w:rFonts w:ascii="Arial" w:hAnsi="Arial" w:cs="Arial"/>
+                <w:lang w:val="pt-BR"/>
+              </w:rPr>
+              <w:t>Texto</w:t>
+            </w:r>
+          </w:p>
+        </w:tc>
+        <w:tc>
+          <w:tcPr>
+            <w:tcW w:w="3223" w:type="dxa"/>
+          </w:tcPr>
+          <w:p>
+            <w:pPr>
+              <w:pStyle w:val="Corpodetexto"/>
+              <w:ind w:left="0"/>
+              <w:rPr>
+                <w:rFonts w:ascii="Arial" w:hAnsi="Arial" w:cs="Arial"/>
+                <w:lang w:val="pt-BR"/>
+              </w:rPr>
+            </w:pPr>
+            <w:r>
+              <w:rPr>
+                <w:rFonts w:ascii="Arial" w:hAnsi="Arial" w:cs="Arial"/>
+                <w:lang w:val="pt-BR"/>
+              </w:rPr>
+              <w:t>Tipo de equipamento válido.</w:t>
+            </w:r>
+          </w:p>
+        </w:tc>
+        <w:tc>
+          <w:tcPr>
+            <w:tcW w:w="2528" w:type="dxa"/>
+          </w:tcPr>
+          <w:p>
+            <w:pPr>
+              <w:pStyle w:val="Corpodetexto"/>
+              <w:ind w:left="0"/>
+              <w:rPr>
+                <w:rFonts w:ascii="Arial" w:hAnsi="Arial" w:cs="Arial"/>
+                <w:lang w:val="pt-BR"/>
+              </w:rPr>
+            </w:pPr>
+            <w:r>
+              <w:rPr>
+                <w:rFonts w:ascii="Arial" w:hAnsi="Arial" w:cs="Arial"/>
+                <w:lang w:val="pt-BR"/>
+              </w:rPr>
+              <w:t>Preenchido pelo sistema.</w:t>
+            </w:r>
+          </w:p>
+        </w:tc>
+      </w:tr>
+      <w:tr>
+        <w:tc>
+          <w:tcPr>
+            <w:tcW w:w="2528" w:type="dxa"/>
+          </w:tcPr>
+          <w:p>
+            <w:pPr>
+              <w:pStyle w:val="Corpodetexto"/>
+              <w:ind w:left="0"/>
+              <w:rPr>
+                <w:rFonts w:ascii="Arial" w:hAnsi="Arial" w:cs="Arial"/>
+                <w:lang w:val="pt-BR"/>
+              </w:rPr>
+            </w:pPr>
+            <w:r>
+              <w:rPr>
+                <w:rFonts w:ascii="Arial" w:hAnsi="Arial" w:cs="Arial"/>
+                <w:lang w:val="pt-BR"/>
+              </w:rPr>
+              <w:t>Localização Atual</w:t>
+            </w:r>
+          </w:p>
+        </w:tc>
+        <w:tc>
+          <w:tcPr>
+            <w:tcW w:w="1833" w:type="dxa"/>
+          </w:tcPr>
+          <w:p>
+            <w:pPr>
+              <w:pStyle w:val="Corpodetexto"/>
+              <w:ind w:left="0"/>
+              <w:rPr>
+                <w:rFonts w:ascii="Arial" w:hAnsi="Arial" w:cs="Arial"/>
+                <w:lang w:val="pt-BR"/>
+              </w:rPr>
+            </w:pPr>
+            <w:r>
+              <w:rPr>
+                <w:rFonts w:ascii="Arial" w:hAnsi="Arial" w:cs="Arial"/>
+                <w:lang w:val="pt-BR"/>
+              </w:rPr>
+              <w:t>Texto</w:t>
+            </w:r>
+          </w:p>
+        </w:tc>
+        <w:tc>
+          <w:tcPr>
+            <w:tcW w:w="3223" w:type="dxa"/>
+          </w:tcPr>
+          <w:p>
+            <w:pPr>
+              <w:pStyle w:val="Corpodetexto"/>
+              <w:ind w:left="0"/>
+              <w:rPr>
+                <w:rFonts w:ascii="Arial" w:hAnsi="Arial" w:cs="Arial"/>
+                <w:lang w:val="pt-BR"/>
+              </w:rPr>
+            </w:pPr>
+            <w:r>
+              <w:rPr>
+                <w:rFonts w:ascii="Arial" w:hAnsi="Arial" w:cs="Arial"/>
+                <w:lang w:val="pt-BR"/>
+              </w:rPr>
+              <w:t>Localização existente no sistema.</w:t>
+            </w:r>
+          </w:p>
+        </w:tc>
+        <w:tc>
+          <w:tcPr>
+            <w:tcW w:w="2528" w:type="dxa"/>
+          </w:tcPr>
+          <w:p>
+            <w:pPr>
+              <w:pStyle w:val="Corpodetexto"/>
+              <w:ind w:left="0"/>
+              <w:rPr>
+                <w:rFonts w:ascii="Arial" w:hAnsi="Arial" w:cs="Arial"/>
+                <w:lang w:val="pt-BR"/>
+              </w:rPr>
+            </w:pPr>
+            <w:r>
+              <w:rPr>
+                <w:rFonts w:ascii="Arial" w:hAnsi="Arial" w:cs="Arial"/>
+                <w:lang w:val="pt-BR"/>
+              </w:rPr>
+              <w:t>Preenchido pelo sistema com a localização atual do equipamento.</w:t>
+            </w:r>
+          </w:p>
+        </w:tc>
+      </w:tr>
+      <w:tr>
+        <w:tc>
+          <w:tcPr>
+            <w:tcW w:w="2528" w:type="dxa"/>
+          </w:tcPr>
+          <w:p>
+            <w:pPr>
+              <w:pStyle w:val="Corpodetexto"/>
+              <w:ind w:left="0"/>
+              <w:rPr>
+                <w:rFonts w:ascii="Arial" w:hAnsi="Arial" w:cs="Arial"/>
+                <w:lang w:val="pt-BR"/>
+              </w:rPr>
+            </w:pPr>
+            <w:r>
+              <w:rPr>
+                <w:rFonts w:ascii="Arial" w:hAnsi="Arial" w:cs="Arial"/>
+                <w:lang w:val="pt-BR"/>
+              </w:rPr>
+              <w:t>Localização de Destino</w:t>
+            </w:r>
+          </w:p>
+        </w:tc>
+        <w:tc>
+          <w:tcPr>
+            <w:tcW w:w="1833" w:type="dxa"/>
+          </w:tcPr>
+          <w:p>
+            <w:pPr>
+              <w:pStyle w:val="Corpodetexto"/>
+              <w:ind w:left="0"/>
+              <w:rPr>
+                <w:rFonts w:ascii="Arial" w:hAnsi="Arial" w:cs="Arial"/>
+                <w:lang w:val="pt-BR"/>
+              </w:rPr>
+            </w:pPr>
+            <w:r>
+              <w:rPr>
+                <w:rFonts w:ascii="Arial" w:hAnsi="Arial" w:cs="Arial"/>
+                <w:lang w:val="pt-BR"/>
+              </w:rPr>
+              <w:t>Texto</w:t>
+            </w:r>
+          </w:p>
+        </w:tc>
+        <w:tc>
+          <w:tcPr>
+            <w:tcW w:w="3223" w:type="dxa"/>
+          </w:tcPr>
+          <w:p>
+            <w:pPr>
+              <w:pStyle w:val="Corpodetexto"/>
+              <w:ind w:left="0"/>
+              <w:rPr>
+                <w:rFonts w:ascii="Arial" w:hAnsi="Arial" w:cs="Arial"/>
+                <w:lang w:val="pt-BR"/>
+              </w:rPr>
+            </w:pPr>
+            <w:r>
+              <w:rPr>
+                <w:rFonts w:ascii="Arial" w:hAnsi="Arial" w:cs="Arial"/>
+                <w:lang w:val="pt-BR"/>
+              </w:rPr>
+              <w:t>Caixa de seleção contendo todas as localizações cadastradas no sistema, exceto a localização atual.</w:t>
+            </w:r>
+          </w:p>
+        </w:tc>
+        <w:tc>
+          <w:tcPr>
+            <w:tcW w:w="2528" w:type="dxa"/>
+          </w:tcPr>
+          <w:p>
+            <w:pPr>
+              <w:pStyle w:val="Corpodetexto"/>
+              <w:ind w:left="0"/>
+              <w:rPr>
+                <w:rFonts w:ascii="Arial" w:hAnsi="Arial" w:cs="Arial"/>
+                <w:lang w:val="pt-BR"/>
+              </w:rPr>
+            </w:pPr>
+            <w:r>
+              <w:rPr>
+                <w:rFonts w:ascii="Arial" w:hAnsi="Arial" w:cs="Arial"/>
+                <w:lang w:val="pt-BR"/>
+              </w:rPr>
+              <w:t>Somente uma localização pode ser escolhida.</w:t>
+            </w:r>
+          </w:p>
+        </w:tc>
+      </w:tr>
+      <w:tr>
+        <w:tc>
+          <w:tcPr>
+            <w:tcW w:w="2528" w:type="dxa"/>
+          </w:tcPr>
+          <w:p>
+            <w:pPr>
+              <w:pStyle w:val="Corpodetexto"/>
+              <w:ind w:left="0"/>
+              <w:rPr>
+                <w:rFonts w:ascii="Arial" w:hAnsi="Arial" w:cs="Arial"/>
+                <w:lang w:val="pt-BR"/>
+              </w:rPr>
+            </w:pPr>
+            <w:r>
+              <w:rPr>
+                <w:rFonts w:ascii="Arial" w:hAnsi="Arial" w:cs="Arial"/>
+                <w:lang w:val="pt-BR"/>
+              </w:rPr>
+              <w:t>Observações</w:t>
+            </w:r>
+          </w:p>
+        </w:tc>
+        <w:tc>
+          <w:tcPr>
+            <w:tcW w:w="1833" w:type="dxa"/>
+          </w:tcPr>
+          <w:p>
+            <w:pPr>
+              <w:pStyle w:val="Corpodetexto"/>
+              <w:ind w:left="0"/>
+              <w:rPr>
+                <w:rFonts w:ascii="Arial" w:hAnsi="Arial" w:cs="Arial"/>
+                <w:lang w:val="pt-BR"/>
+              </w:rPr>
+            </w:pPr>
+            <w:r>
+              <w:rPr>
+                <w:rFonts w:ascii="Arial" w:hAnsi="Arial" w:cs="Arial"/>
+                <w:lang w:val="pt-BR"/>
+              </w:rPr>
+              <w:t>Texto</w:t>
+            </w:r>
+          </w:p>
+        </w:tc>
+        <w:tc>
+          <w:tcPr>
+            <w:tcW w:w="3223" w:type="dxa"/>
+          </w:tcPr>
+          <w:p>
+            <w:pPr>
+              <w:pStyle w:val="Corpodetexto"/>
+              <w:ind w:left="0"/>
+              <w:rPr>
+                <w:rFonts w:ascii="Arial" w:hAnsi="Arial" w:cs="Arial"/>
+                <w:lang w:val="pt-BR"/>
+              </w:rPr>
+            </w:pPr>
+          </w:p>
+        </w:tc>
+        <w:tc>
+          <w:tcPr>
+            <w:tcW w:w="2528" w:type="dxa"/>
+          </w:tcPr>
+          <w:p>
+            <w:pPr>
+              <w:pStyle w:val="Corpodetexto"/>
+              <w:ind w:left="0"/>
+              <w:rPr>
+                <w:rFonts w:ascii="Arial" w:hAnsi="Arial" w:cs="Arial"/>
+                <w:lang w:val="pt-BR"/>
+              </w:rPr>
+            </w:pPr>
+            <w:r>
+              <w:rPr>
+                <w:rFonts w:ascii="Arial" w:hAnsi="Arial" w:cs="Arial"/>
+                <w:lang w:val="pt-BR"/>
+              </w:rPr>
+              <w:t>Comentários acerca da transferência.</w:t>
+            </w:r>
+          </w:p>
+        </w:tc>
+      </w:tr>
+    </w:tbl>
+    <w:p>
+      <w:pPr>
+        <w:pStyle w:val="Corpodetexto"/>
+        <w:ind w:left="0"/>
+        <w:rPr>
+          <w:rFonts w:ascii="Arial" w:hAnsi="Arial" w:cs="Arial"/>
+          <w:lang w:val="pt-BR"/>
+        </w:rPr>
+      </w:pPr>
+    </w:p>
+    <w:p>
+      <w:pPr>
+        <w:pStyle w:val="Ttulo3"/>
+      </w:pPr>
+      <w:r>
+        <w:lastRenderedPageBreak/>
+        <w:t>Comandos</w:t>
+      </w:r>
+    </w:p>
+    <w:tbl>
+      <w:tblPr>
+        <w:tblStyle w:val="Tabelacomgrade"/>
+        <w:tblW w:w="0" w:type="auto"/>
+        <w:tblLook w:val="04A0"/>
+      </w:tblPr>
+      <w:tblGrid>
+        <w:gridCol w:w="2528"/>
+        <w:gridCol w:w="7503"/>
+      </w:tblGrid>
+      <w:tr>
+        <w:tc>
+          <w:tcPr>
+            <w:tcW w:w="2528" w:type="dxa"/>
+          </w:tcPr>
+          <w:p>
+            <w:pPr>
+              <w:pStyle w:val="Corpodetexto"/>
+              <w:ind w:left="0"/>
+              <w:jc w:val="center"/>
+              <w:rPr>
+                <w:rFonts w:ascii="Arial" w:hAnsi="Arial" w:cs="Arial"/>
+                <w:i/>
+                <w:lang w:val="pt-BR"/>
+              </w:rPr>
+            </w:pPr>
+            <w:r>
+              <w:rPr>
+                <w:rFonts w:ascii="Arial" w:hAnsi="Arial" w:cs="Arial"/>
+                <w:i/>
+                <w:lang w:val="pt-BR"/>
+              </w:rPr>
+              <w:t>Nome</w:t>
+            </w:r>
+          </w:p>
+        </w:tc>
+        <w:tc>
+          <w:tcPr>
+            <w:tcW w:w="7503" w:type="dxa"/>
+          </w:tcPr>
+          <w:p>
+            <w:pPr>
+              <w:pStyle w:val="Corpodetexto"/>
+              <w:ind w:left="0"/>
+              <w:jc w:val="center"/>
+              <w:rPr>
+                <w:rFonts w:ascii="Arial" w:hAnsi="Arial" w:cs="Arial"/>
+                <w:i/>
+                <w:lang w:val="pt-BR"/>
+              </w:rPr>
+            </w:pPr>
+            <w:r>
+              <w:rPr>
+                <w:rFonts w:ascii="Arial" w:hAnsi="Arial" w:cs="Arial"/>
+                <w:i/>
+                <w:lang w:val="pt-BR"/>
+              </w:rPr>
+              <w:t>Ação</w:t>
+            </w:r>
+          </w:p>
+        </w:tc>
+      </w:tr>
+      <w:tr>
+        <w:tc>
+          <w:tcPr>
+            <w:tcW w:w="2528" w:type="dxa"/>
+          </w:tcPr>
+          <w:p>
+            <w:pPr>
+              <w:pStyle w:val="Corpodetexto"/>
+              <w:ind w:left="0"/>
+              <w:rPr>
+                <w:rFonts w:ascii="Arial" w:hAnsi="Arial" w:cs="Arial"/>
+                <w:lang w:val="pt-BR"/>
+              </w:rPr>
+            </w:pPr>
+            <w:r>
+              <w:rPr>
+                <w:rFonts w:ascii="Arial" w:hAnsi="Arial" w:cs="Arial"/>
+                <w:lang w:val="pt-BR"/>
+              </w:rPr>
+              <w:t>Transferir para Nova Lotação</w:t>
+            </w:r>
+          </w:p>
+        </w:tc>
+        <w:tc>
+          <w:tcPr>
+            <w:tcW w:w="7503" w:type="dxa"/>
+          </w:tcPr>
+          <w:p>
+            <w:pPr>
+              <w:pStyle w:val="Corpodetexto"/>
+              <w:ind w:left="0"/>
+              <w:rPr>
+                <w:rFonts w:ascii="Arial" w:hAnsi="Arial" w:cs="Arial"/>
+                <w:lang w:val="pt-BR"/>
+              </w:rPr>
+            </w:pPr>
+            <w:r>
+              <w:rPr>
+                <w:rFonts w:ascii="Arial" w:hAnsi="Arial" w:cs="Arial"/>
+                <w:lang w:val="pt-BR"/>
+              </w:rPr>
+              <w:t>Confirma a transferência do equipamento para nova lotação.</w:t>
+            </w:r>
+          </w:p>
+        </w:tc>
+      </w:tr>
+    </w:tbl>
+    <w:p>
+      <w:pPr>
+        <w:pStyle w:val="Corpodetexto"/>
+        <w:ind w:left="0"/>
+        <w:rPr>
+          <w:rFonts w:ascii="Arial" w:hAnsi="Arial" w:cs="Arial"/>
+          <w:lang w:val="pt-BR"/>
+        </w:rPr>
+      </w:pPr>
+    </w:p>
+    <w:p>
+      <w:pPr>
+        <w:pStyle w:val="Ttulo2"/>
+      </w:pPr>
+      <w:r>
+        <w:t xml:space="preserve">Interface I05 – </w:t>
+      </w:r>
+      <w:r>
+        <w:t>Upgrade</w:t>
+      </w:r>
+    </w:p>
+    <w:p>
+      <w:pPr>
+        <w:pStyle w:val="Ttulo3"/>
+      </w:pPr>
+      <w:r>
+        <w:t>Esboço da Interface</w:t>
+      </w:r>
+    </w:p>
+    <w:p>
+      <w:pPr>
+        <w:ind w:left="709"/>
+        <w:rPr>
+          <w:lang w:val="pt-BR"/>
+        </w:rPr>
+      </w:pPr>
+      <w:r>
+        <w:rPr>
+          <w:noProof/>
+          <w:snapToGrid/>
+          <w:lang w:val="pt-BR" w:eastAsia="pt-BR"/>
+        </w:rPr>
+        <w:drawing>
+          <wp:inline distT="0" distB="0" distL="0" distR="0">
+            <wp:extent cx="4715302" cy="1565031"/>
+            <wp:effectExtent l="19050" t="0" r="9098" b="0"/>
+            <wp:docPr id="4" name="Imagem 4"/>
+            <wp:cNvGraphicFramePr>
+              <a:graphicFrameLocks xmlns:a="http://schemas.openxmlformats.org/drawingml/2006/main" noChangeAspect="1"/>
+            </wp:cNvGraphicFramePr>
+            <a:graphic xmlns:a="http://schemas.openxmlformats.org/drawingml/2006/main">
+              <a:graphicData uri="http://schemas.openxmlformats.org/drawingml/2006/picture">
+                <pic:pic xmlns:pic="http://schemas.openxmlformats.org/drawingml/2006/picture">
+                  <pic:nvPicPr>
+                    <pic:cNvPr id="0" name="Picture 4"/>
+                    <pic:cNvPicPr>
+                      <a:picLocks noChangeAspect="1" noChangeArrowheads="1"/>
+                    </pic:cNvPicPr>
+                  </pic:nvPicPr>
+                  <pic:blipFill>
+                    <a:blip r:embed="rId12" cstate="print"/>
+                    <a:srcRect/>
+                    <a:stretch>
+                      <a:fillRect/>
+                    </a:stretch>
+                  </pic:blipFill>
+                  <pic:spPr bwMode="auto">
+                    <a:xfrm>
+                      <a:off x="0" y="0"/>
+                      <a:ext cx="4713339" cy="1564380"/>
+                    </a:xfrm>
+                    <a:prstGeom prst="rect">
+                      <a:avLst/>
+                    </a:prstGeom>
+                    <a:noFill/>
+                    <a:ln w="9525">
+                      <a:noFill/>
+                      <a:miter lim="800000"/>
+                      <a:headEnd/>
+                      <a:tailEnd/>
+                    </a:ln>
+                  </pic:spPr>
+                </pic:pic>
+              </a:graphicData>
+            </a:graphic>
+          </wp:inline>
+        </w:drawing>
+      </w:r>
+    </w:p>
+    <w:p>
+      <w:pPr>
+        <w:pStyle w:val="Ttulo3"/>
+      </w:pPr>
+      <w:r>
+        <w:t xml:space="preserve">Campos </w:t>
+      </w:r>
+    </w:p>
+    <w:tbl>
+      <w:tblPr>
+        <w:tblStyle w:val="Tabelacomgrade"/>
+        <w:tblW w:w="0" w:type="auto"/>
+        <w:tblLook w:val="04A0"/>
+      </w:tblPr>
+      <w:tblGrid>
+        <w:gridCol w:w="2518"/>
+        <w:gridCol w:w="1559"/>
+        <w:gridCol w:w="2410"/>
+        <w:gridCol w:w="3625"/>
+      </w:tblGrid>
+      <w:tr>
+        <w:tc>
+          <w:tcPr>
+            <w:tcW w:w="2518" w:type="dxa"/>
+          </w:tcPr>
+          <w:p>
+            <w:pPr>
+              <w:pStyle w:val="Corpodetexto"/>
+              <w:ind w:left="0"/>
+              <w:jc w:val="center"/>
+              <w:rPr>
+                <w:rFonts w:ascii="Arial" w:hAnsi="Arial" w:cs="Arial"/>
+                <w:i/>
+                <w:lang w:val="pt-BR"/>
+              </w:rPr>
+            </w:pPr>
+            <w:r>
+              <w:rPr>
+                <w:rFonts w:ascii="Arial" w:hAnsi="Arial" w:cs="Arial"/>
+                <w:i/>
+                <w:lang w:val="pt-BR"/>
+              </w:rPr>
+              <w:t>Nome</w:t>
+            </w:r>
+          </w:p>
+        </w:tc>
+        <w:tc>
+          <w:tcPr>
+            <w:tcW w:w="1559" w:type="dxa"/>
+          </w:tcPr>
+          <w:p>
+            <w:pPr>
+              <w:pStyle w:val="Corpodetexto"/>
+              <w:ind w:left="0"/>
+              <w:jc w:val="center"/>
+              <w:rPr>
+                <w:rFonts w:ascii="Arial" w:hAnsi="Arial" w:cs="Arial"/>
+                <w:i/>
+                <w:lang w:val="pt-BR"/>
+              </w:rPr>
+            </w:pPr>
+            <w:r>
+              <w:rPr>
+                <w:rFonts w:ascii="Arial" w:hAnsi="Arial" w:cs="Arial"/>
+                <w:i/>
+                <w:lang w:val="pt-BR"/>
+              </w:rPr>
+              <w:t>Tipo</w:t>
+            </w:r>
+          </w:p>
+        </w:tc>
+        <w:tc>
+          <w:tcPr>
+            <w:tcW w:w="2410" w:type="dxa"/>
+          </w:tcPr>
+          <w:p>
+            <w:pPr>
+              <w:pStyle w:val="Corpodetexto"/>
+              <w:ind w:left="0"/>
+              <w:jc w:val="center"/>
+              <w:rPr>
+                <w:rFonts w:ascii="Arial" w:hAnsi="Arial" w:cs="Arial"/>
+                <w:i/>
+                <w:lang w:val="pt-BR"/>
+              </w:rPr>
+            </w:pPr>
+            <w:r>
+              <w:rPr>
+                <w:rFonts w:ascii="Arial" w:hAnsi="Arial" w:cs="Arial"/>
+                <w:i/>
+                <w:lang w:val="pt-BR"/>
+              </w:rPr>
+              <w:t>Valores Válidos</w:t>
+            </w:r>
+          </w:p>
+        </w:tc>
+        <w:tc>
+          <w:tcPr>
+            <w:tcW w:w="3625" w:type="dxa"/>
+          </w:tcPr>
+          <w:p>
+            <w:pPr>
+              <w:pStyle w:val="Corpodetexto"/>
+              <w:ind w:left="0"/>
+              <w:jc w:val="center"/>
+              <w:rPr>
+                <w:rFonts w:ascii="Arial" w:hAnsi="Arial" w:cs="Arial"/>
+                <w:i/>
+                <w:lang w:val="pt-BR"/>
+              </w:rPr>
+            </w:pPr>
+            <w:r>
+              <w:rPr>
+                <w:rFonts w:ascii="Arial" w:hAnsi="Arial" w:cs="Arial"/>
+                <w:i/>
+                <w:lang w:val="pt-BR"/>
+              </w:rPr>
+              <w:t>Observações</w:t>
+            </w:r>
+          </w:p>
+        </w:tc>
+      </w:tr>
+      <w:tr>
+        <w:tc>
+          <w:tcPr>
+            <w:tcW w:w="2518" w:type="dxa"/>
+          </w:tcPr>
+          <w:p>
+            <w:pPr>
+              <w:pStyle w:val="Corpodetexto"/>
+              <w:ind w:left="0"/>
+              <w:rPr>
+                <w:rFonts w:ascii="Arial" w:hAnsi="Arial" w:cs="Arial"/>
+                <w:lang w:val="pt-BR"/>
+              </w:rPr>
+            </w:pPr>
+            <w:r>
+              <w:rPr>
+                <w:rFonts w:ascii="Arial" w:hAnsi="Arial" w:cs="Arial"/>
+                <w:lang w:val="pt-BR"/>
+              </w:rPr>
+              <w:t>Código do Equipamento</w:t>
+            </w:r>
+          </w:p>
+        </w:tc>
+        <w:tc>
+          <w:tcPr>
+            <w:tcW w:w="1559" w:type="dxa"/>
+          </w:tcPr>
+          <w:p>
+            <w:pPr>
+              <w:pStyle w:val="Corpodetexto"/>
+              <w:ind w:left="0"/>
+              <w:rPr>
+                <w:rFonts w:ascii="Arial" w:hAnsi="Arial" w:cs="Arial"/>
+                <w:lang w:val="pt-BR"/>
+              </w:rPr>
+            </w:pPr>
+            <w:r>
+              <w:rPr>
+                <w:rFonts w:ascii="Arial" w:hAnsi="Arial" w:cs="Arial"/>
+                <w:lang w:val="pt-BR"/>
+              </w:rPr>
+              <w:t>Alfanumérico</w:t>
+            </w:r>
+          </w:p>
+        </w:tc>
+        <w:tc>
+          <w:tcPr>
+            <w:tcW w:w="2410" w:type="dxa"/>
+          </w:tcPr>
+          <w:p>
+            <w:pPr>
+              <w:pStyle w:val="Corpodetexto"/>
+              <w:ind w:left="0"/>
+              <w:rPr>
+                <w:rFonts w:ascii="Arial" w:hAnsi="Arial" w:cs="Arial"/>
+                <w:lang w:val="pt-BR"/>
+              </w:rPr>
+            </w:pPr>
+          </w:p>
+        </w:tc>
+        <w:tc>
+          <w:tcPr>
+            <w:tcW w:w="3625" w:type="dxa"/>
+          </w:tcPr>
+          <w:p>
+            <w:pPr>
+              <w:pStyle w:val="Corpodetexto"/>
+              <w:ind w:left="0"/>
+              <w:rPr>
+                <w:rFonts w:ascii="Arial" w:hAnsi="Arial" w:cs="Arial"/>
+                <w:lang w:val="pt-BR"/>
+              </w:rPr>
+            </w:pPr>
+            <w:r>
+              <w:rPr>
+                <w:rFonts w:ascii="Arial" w:hAnsi="Arial" w:cs="Arial"/>
+                <w:lang w:val="pt-BR"/>
+              </w:rPr>
+              <w:t>Código registrado para o equipamento. Preenchido pelo sistema.</w:t>
+            </w:r>
+          </w:p>
+        </w:tc>
+      </w:tr>
+      <w:tr>
+        <w:tc>
+          <w:tcPr>
+            <w:tcW w:w="2518" w:type="dxa"/>
+          </w:tcPr>
+          <w:p>
+            <w:pPr>
+              <w:pStyle w:val="Corpodetexto"/>
+              <w:ind w:left="0"/>
+              <w:rPr>
+                <w:rFonts w:ascii="Arial" w:hAnsi="Arial" w:cs="Arial"/>
+                <w:lang w:val="pt-BR"/>
+              </w:rPr>
+            </w:pPr>
+            <w:r>
+              <w:rPr>
+                <w:rFonts w:ascii="Arial" w:hAnsi="Arial" w:cs="Arial"/>
+                <w:lang w:val="pt-BR"/>
+              </w:rPr>
+              <w:t>Tipo do Equipamento</w:t>
+            </w:r>
+          </w:p>
+        </w:tc>
+        <w:tc>
+          <w:tcPr>
+            <w:tcW w:w="1559" w:type="dxa"/>
+          </w:tcPr>
+          <w:p>
+            <w:pPr>
+              <w:pStyle w:val="Corpodetexto"/>
+              <w:ind w:left="0"/>
+              <w:rPr>
+                <w:rFonts w:ascii="Arial" w:hAnsi="Arial" w:cs="Arial"/>
+                <w:lang w:val="pt-BR"/>
+              </w:rPr>
+            </w:pPr>
+            <w:r>
+              <w:rPr>
+                <w:rFonts w:ascii="Arial" w:hAnsi="Arial" w:cs="Arial"/>
+                <w:lang w:val="pt-BR"/>
+              </w:rPr>
+              <w:t>Texto</w:t>
+            </w:r>
+          </w:p>
+        </w:tc>
+        <w:tc>
+          <w:tcPr>
+            <w:tcW w:w="2410" w:type="dxa"/>
+          </w:tcPr>
+          <w:p>
+            <w:pPr>
+              <w:pStyle w:val="Corpodetexto"/>
+              <w:ind w:left="0"/>
+              <w:rPr>
+                <w:rFonts w:ascii="Arial" w:hAnsi="Arial" w:cs="Arial"/>
+                <w:lang w:val="pt-BR"/>
+              </w:rPr>
+            </w:pPr>
+            <w:r>
+              <w:rPr>
+                <w:rFonts w:ascii="Arial" w:hAnsi="Arial" w:cs="Arial"/>
+                <w:lang w:val="pt-BR"/>
+              </w:rPr>
+              <w:t>Tipo de equipamento válido.</w:t>
+            </w:r>
+          </w:p>
+        </w:tc>
+        <w:tc>
+          <w:tcPr>
+            <w:tcW w:w="3625" w:type="dxa"/>
+          </w:tcPr>
+          <w:p>
+            <w:pPr>
+              <w:pStyle w:val="Corpodetexto"/>
+              <w:ind w:left="0"/>
+              <w:rPr>
+                <w:rFonts w:ascii="Arial" w:hAnsi="Arial" w:cs="Arial"/>
+                <w:lang w:val="pt-BR"/>
+              </w:rPr>
+            </w:pPr>
+            <w:r>
+              <w:rPr>
+                <w:rFonts w:ascii="Arial" w:hAnsi="Arial" w:cs="Arial"/>
+                <w:lang w:val="pt-BR"/>
+              </w:rPr>
+              <w:t>Preenchido pelo sistema.</w:t>
+            </w:r>
+          </w:p>
+        </w:tc>
+      </w:tr>
+      <w:tr>
+        <w:tc>
+          <w:tcPr>
+            <w:tcW w:w="2518" w:type="dxa"/>
+          </w:tcPr>
+          <w:p>
+            <w:pPr>
+              <w:pStyle w:val="Corpodetexto"/>
+              <w:ind w:left="0"/>
+              <w:rPr>
+                <w:rFonts w:ascii="Arial" w:hAnsi="Arial" w:cs="Arial"/>
+                <w:lang w:val="pt-BR"/>
+              </w:rPr>
+            </w:pPr>
+            <w:r>
+              <w:rPr>
+                <w:rFonts w:ascii="Arial" w:hAnsi="Arial" w:cs="Arial"/>
+                <w:lang w:val="pt-BR"/>
+              </w:rPr>
+              <w:t>Localização atual</w:t>
+            </w:r>
+          </w:p>
+        </w:tc>
+        <w:tc>
+          <w:tcPr>
+            <w:tcW w:w="1559" w:type="dxa"/>
+          </w:tcPr>
+          <w:p>
+            <w:pPr>
+              <w:pStyle w:val="Corpodetexto"/>
+              <w:ind w:left="0"/>
+              <w:rPr>
+                <w:rFonts w:ascii="Arial" w:hAnsi="Arial" w:cs="Arial"/>
+                <w:lang w:val="pt-BR"/>
+              </w:rPr>
+            </w:pPr>
+            <w:r>
+              <w:rPr>
+                <w:rFonts w:ascii="Arial" w:hAnsi="Arial" w:cs="Arial"/>
+                <w:lang w:val="pt-BR"/>
+              </w:rPr>
+              <w:t>Texto</w:t>
+            </w:r>
+          </w:p>
+        </w:tc>
+        <w:tc>
+          <w:tcPr>
+            <w:tcW w:w="2410" w:type="dxa"/>
+          </w:tcPr>
+          <w:p>
+            <w:pPr>
+              <w:pStyle w:val="Corpodetexto"/>
+              <w:ind w:left="0"/>
+              <w:rPr>
+                <w:rFonts w:ascii="Arial" w:hAnsi="Arial" w:cs="Arial"/>
+                <w:lang w:val="pt-BR"/>
+              </w:rPr>
+            </w:pPr>
+            <w:r>
+              <w:rPr>
+                <w:rFonts w:ascii="Arial" w:hAnsi="Arial" w:cs="Arial"/>
+                <w:lang w:val="pt-BR"/>
+              </w:rPr>
+              <w:t>Localização existente no sistema.</w:t>
+            </w:r>
+          </w:p>
+        </w:tc>
+        <w:tc>
+          <w:tcPr>
+            <w:tcW w:w="3625" w:type="dxa"/>
+          </w:tcPr>
+          <w:p>
+            <w:pPr>
+              <w:pStyle w:val="Corpodetexto"/>
+              <w:ind w:left="0"/>
+              <w:rPr>
+                <w:rFonts w:ascii="Arial" w:hAnsi="Arial" w:cs="Arial"/>
+                <w:lang w:val="pt-BR"/>
+              </w:rPr>
+            </w:pPr>
+            <w:r>
+              <w:rPr>
+                <w:rFonts w:ascii="Arial" w:hAnsi="Arial" w:cs="Arial"/>
+                <w:lang w:val="pt-BR"/>
+              </w:rPr>
+              <w:t>Localização atual do equipamento. Preenchido pelo sistema.</w:t>
+            </w:r>
+          </w:p>
+        </w:tc>
+      </w:tr>
+      <w:tr>
+        <w:tc>
+          <w:tcPr>
+            <w:tcW w:w="2518" w:type="dxa"/>
+          </w:tcPr>
+          <w:p>
+            <w:pPr>
+              <w:pStyle w:val="Corpodetexto"/>
+              <w:ind w:left="0"/>
+              <w:rPr>
+                <w:rFonts w:ascii="Arial" w:hAnsi="Arial" w:cs="Arial"/>
+                <w:lang w:val="pt-BR"/>
+              </w:rPr>
+            </w:pPr>
+            <w:r>
+              <w:rPr>
+                <w:rFonts w:ascii="Arial" w:hAnsi="Arial" w:cs="Arial"/>
+                <w:lang w:val="pt-BR"/>
+              </w:rPr>
+              <w:t>Descrição do Upgrade</w:t>
+            </w:r>
+          </w:p>
+        </w:tc>
+        <w:tc>
+          <w:tcPr>
+            <w:tcW w:w="1559" w:type="dxa"/>
+          </w:tcPr>
+          <w:p>
+            <w:pPr>
+              <w:pStyle w:val="Corpodetexto"/>
+              <w:ind w:left="0"/>
+              <w:rPr>
+                <w:rFonts w:ascii="Arial" w:hAnsi="Arial" w:cs="Arial"/>
+                <w:lang w:val="pt-BR"/>
+              </w:rPr>
+            </w:pPr>
+            <w:r>
+              <w:rPr>
+                <w:rFonts w:ascii="Arial" w:hAnsi="Arial" w:cs="Arial"/>
+                <w:lang w:val="pt-BR"/>
+              </w:rPr>
+              <w:t>Texto</w:t>
+            </w:r>
+          </w:p>
+        </w:tc>
+        <w:tc>
+          <w:tcPr>
+            <w:tcW w:w="2410" w:type="dxa"/>
+          </w:tcPr>
+          <w:p>
+            <w:pPr>
+              <w:pStyle w:val="Corpodetexto"/>
+              <w:ind w:left="0"/>
+              <w:rPr>
+                <w:rFonts w:ascii="Arial" w:hAnsi="Arial" w:cs="Arial"/>
+                <w:lang w:val="pt-BR"/>
+              </w:rPr>
+            </w:pPr>
+          </w:p>
+        </w:tc>
+        <w:tc>
+          <w:tcPr>
+            <w:tcW w:w="3625" w:type="dxa"/>
+          </w:tcPr>
+          <w:p>
+            <w:pPr>
+              <w:pStyle w:val="Corpodetexto"/>
+              <w:ind w:left="0"/>
+              <w:rPr>
+                <w:rFonts w:ascii="Arial" w:hAnsi="Arial" w:cs="Arial"/>
+                <w:lang w:val="pt-BR"/>
+              </w:rPr>
+            </w:pPr>
+            <w:r>
+              <w:rPr>
+                <w:rFonts w:ascii="Arial" w:hAnsi="Arial" w:cs="Arial"/>
+                <w:lang w:val="pt-BR"/>
+              </w:rPr>
+              <w:t>Obrigatório</w:t>
+            </w:r>
+          </w:p>
+        </w:tc>
+      </w:tr>
+    </w:tbl>
+    <w:p>
+      <w:pPr>
+        <w:pStyle w:val="Corpodetexto"/>
+        <w:ind w:left="0"/>
+        <w:rPr>
+          <w:rFonts w:ascii="Arial" w:hAnsi="Arial" w:cs="Arial"/>
+          <w:lang w:val="pt-BR"/>
+        </w:rPr>
+      </w:pPr>
+    </w:p>
+    <w:p>
+      <w:pPr>
+        <w:pStyle w:val="Ttulo3"/>
+      </w:pPr>
+      <w:r>
+        <w:t>Comandos</w:t>
+      </w:r>
+    </w:p>
+    <w:tbl>
+      <w:tblPr>
+        <w:tblStyle w:val="Tabelacomgrade"/>
+        <w:tblW w:w="0" w:type="auto"/>
+        <w:tblLook w:val="04A0"/>
+      </w:tblPr>
+      <w:tblGrid>
+        <w:gridCol w:w="2528"/>
+        <w:gridCol w:w="7503"/>
+      </w:tblGrid>
+      <w:tr>
+        <w:tc>
+          <w:tcPr>
+            <w:tcW w:w="2528" w:type="dxa"/>
+          </w:tcPr>
+          <w:p>
+            <w:pPr>
+              <w:pStyle w:val="Corpodetexto"/>
+              <w:ind w:left="0"/>
+              <w:jc w:val="center"/>
+              <w:rPr>
+                <w:rFonts w:ascii="Arial" w:hAnsi="Arial" w:cs="Arial"/>
+                <w:i/>
+                <w:lang w:val="pt-BR"/>
+              </w:rPr>
+            </w:pPr>
+            <w:r>
+              <w:rPr>
+                <w:rFonts w:ascii="Arial" w:hAnsi="Arial" w:cs="Arial"/>
+                <w:i/>
+                <w:lang w:val="pt-BR"/>
+              </w:rPr>
+              <w:t>Nome</w:t>
+            </w:r>
+          </w:p>
+        </w:tc>
+        <w:tc>
+          <w:tcPr>
+            <w:tcW w:w="7503" w:type="dxa"/>
+          </w:tcPr>
+          <w:p>
+            <w:pPr>
+              <w:pStyle w:val="Corpodetexto"/>
+              <w:ind w:left="0"/>
+              <w:jc w:val="center"/>
+              <w:rPr>
+                <w:rFonts w:ascii="Arial" w:hAnsi="Arial" w:cs="Arial"/>
+                <w:i/>
+                <w:lang w:val="pt-BR"/>
+              </w:rPr>
+            </w:pPr>
+            <w:r>
+              <w:rPr>
+                <w:rFonts w:ascii="Arial" w:hAnsi="Arial" w:cs="Arial"/>
+                <w:i/>
+                <w:lang w:val="pt-BR"/>
+              </w:rPr>
+              <w:t>Ação</w:t>
+            </w:r>
+          </w:p>
+        </w:tc>
+      </w:tr>
+      <w:tr>
+        <w:tc>
+          <w:tcPr>
+            <w:tcW w:w="2528" w:type="dxa"/>
+          </w:tcPr>
+          <w:p>
+            <w:pPr>
+              <w:pStyle w:val="Corpodetexto"/>
+              <w:ind w:left="0"/>
+              <w:rPr>
+                <w:rFonts w:ascii="Arial" w:hAnsi="Arial" w:cs="Arial"/>
+                <w:lang w:val="pt-BR"/>
+              </w:rPr>
+            </w:pPr>
+            <w:r>
+              <w:rPr>
+                <w:rFonts w:ascii="Arial" w:hAnsi="Arial" w:cs="Arial"/>
+                <w:lang w:val="pt-BR"/>
+              </w:rPr>
+              <w:t>Efetuar Upgrade</w:t>
+            </w:r>
+          </w:p>
+        </w:tc>
+        <w:tc>
+          <w:tcPr>
+            <w:tcW w:w="7503" w:type="dxa"/>
+          </w:tcPr>
+          <w:p>
+            <w:pPr>
+              <w:pStyle w:val="Corpodetexto"/>
+              <w:ind w:left="0"/>
+              <w:rPr>
+                <w:rFonts w:ascii="Arial" w:hAnsi="Arial" w:cs="Arial"/>
+                <w:lang w:val="pt-BR"/>
+              </w:rPr>
+            </w:pPr>
+            <w:r>
+              <w:rPr>
+                <w:rFonts w:ascii="Arial" w:hAnsi="Arial" w:cs="Arial"/>
+                <w:lang w:val="pt-BR"/>
+              </w:rPr>
+              <w:t>Confirma o registro do upgrade do equipamento</w:t>
+            </w:r>
+          </w:p>
+        </w:tc>
+      </w:tr>
+    </w:tbl>
+    <w:p>
+      <w:pPr>
+        <w:pStyle w:val="Corpodetexto"/>
+        <w:ind w:left="0"/>
+        <w:rPr>
+          <w:rFonts w:ascii="Arial" w:hAnsi="Arial" w:cs="Arial"/>
+          <w:lang w:val="pt-BR"/>
+        </w:rPr>
+      </w:pPr>
+    </w:p>
+    <w:p>
+      <w:pPr>
+        <w:pStyle w:val="Ttulo2"/>
+      </w:pPr>
+      <w:r>
+        <w:lastRenderedPageBreak/>
+        <w:t>Interface I0</w:t>
+      </w:r>
+      <w:r>
+        <w:t>6</w:t>
+      </w:r>
+      <w:r>
+        <w:t xml:space="preserve"> – </w:t>
+      </w:r>
+      <w:r>
+        <w:t>Substituição</w:t>
+      </w:r>
+    </w:p>
+    <w:p>
+      <w:pPr>
+        <w:pStyle w:val="Ttulo3"/>
+      </w:pPr>
+      <w:r>
+        <w:t>Esboço da Interface</w:t>
+      </w:r>
+    </w:p>
+    <w:p>
+      <w:pPr>
+        <w:ind w:left="709"/>
+        <w:rPr>
+          <w:lang w:val="pt-BR"/>
+        </w:rPr>
+      </w:pPr>
+      <w:r>
+        <w:rPr>
+          <w:noProof/>
+          <w:snapToGrid/>
+          <w:lang w:val="pt-BR" w:eastAsia="pt-BR"/>
+        </w:rPr>
+        <w:drawing>
+          <wp:inline distT="0" distB="0" distL="0" distR="0">
+            <wp:extent cx="4681904" cy="1769941"/>
+            <wp:effectExtent l="19050" t="0" r="4396" b="0"/>
+            <wp:docPr id="10" name="Imagem 10"/>
+            <wp:cNvGraphicFramePr>
+              <a:graphicFrameLocks xmlns:a="http://schemas.openxmlformats.org/drawingml/2006/main" noChangeAspect="1"/>
+            </wp:cNvGraphicFramePr>
+            <a:graphic xmlns:a="http://schemas.openxmlformats.org/drawingml/2006/main">
+              <a:graphicData uri="http://schemas.openxmlformats.org/drawingml/2006/picture">
+                <pic:pic xmlns:pic="http://schemas.openxmlformats.org/drawingml/2006/picture">
+                  <pic:nvPicPr>
+                    <pic:cNvPr id="0" name="Picture 10"/>
+                    <pic:cNvPicPr>
+                      <a:picLocks noChangeAspect="1" noChangeArrowheads="1"/>
+                    </pic:cNvPicPr>
+                  </pic:nvPicPr>
+                  <pic:blipFill>
+                    <a:blip r:embed="rId13" cstate="print"/>
+                    <a:srcRect/>
+                    <a:stretch>
+                      <a:fillRect/>
+                    </a:stretch>
+                  </pic:blipFill>
+                  <pic:spPr bwMode="auto">
+                    <a:xfrm>
+                      <a:off x="0" y="0"/>
+                      <a:ext cx="4686440" cy="1771656"/>
+                    </a:xfrm>
+                    <a:prstGeom prst="rect">
+                      <a:avLst/>
+                    </a:prstGeom>
+                    <a:noFill/>
+                    <a:ln w="9525">
+                      <a:noFill/>
+                      <a:miter lim="800000"/>
+                      <a:headEnd/>
+                      <a:tailEnd/>
+                    </a:ln>
+                  </pic:spPr>
+                </pic:pic>
+              </a:graphicData>
+            </a:graphic>
+          </wp:inline>
+        </w:drawing>
+      </w:r>
     </w:p>
     <w:p>
       <w:pPr>
@@ -3033,6 +4899,13 @@
                 <w:lang w:val="pt-BR"/>
               </w:rPr>
             </w:pPr>
+            <w:r>
+              <w:rPr>
+                <w:rFonts w:ascii="Arial" w:hAnsi="Arial" w:cs="Arial"/>
+                <w:lang w:val="pt-BR"/>
+              </w:rPr>
+              <w:t>Código do Equipamento</w:t>
+            </w:r>
           </w:p>
         </w:tc>
         <w:tc>
@@ -3048,36 +4921,403 @@
                 <w:lang w:val="pt-BR"/>
               </w:rPr>
             </w:pPr>
-          </w:p>
-        </w:tc>
-        <w:tc>
-          <w:tcPr>
-            <w:tcW w:w="2528" w:type="dxa"/>
-          </w:tcPr>
-          <w:p>
-            <w:pPr>
-              <w:pStyle w:val="Corpodetexto"/>
-              <w:ind w:left="0"/>
-              <w:rPr>
-                <w:rFonts w:ascii="Arial" w:hAnsi="Arial" w:cs="Arial"/>
-                <w:lang w:val="pt-BR"/>
-              </w:rPr>
-            </w:pPr>
-          </w:p>
-        </w:tc>
-        <w:tc>
-          <w:tcPr>
-            <w:tcW w:w="2528" w:type="dxa"/>
-          </w:tcPr>
-          <w:p>
-            <w:pPr>
-              <w:pStyle w:val="Corpodetexto"/>
-              <w:ind w:left="0"/>
-              <w:rPr>
-                <w:rFonts w:ascii="Arial" w:hAnsi="Arial" w:cs="Arial"/>
-                <w:lang w:val="pt-BR"/>
-              </w:rPr>
-            </w:pPr>
+            <w:r>
+              <w:rPr>
+                <w:rFonts w:ascii="Arial" w:hAnsi="Arial" w:cs="Arial"/>
+                <w:lang w:val="pt-BR"/>
+              </w:rPr>
+              <w:t>Alfanumérico</w:t>
+            </w:r>
+          </w:p>
+        </w:tc>
+        <w:tc>
+          <w:tcPr>
+            <w:tcW w:w="2528" w:type="dxa"/>
+          </w:tcPr>
+          <w:p>
+            <w:pPr>
+              <w:pStyle w:val="Corpodetexto"/>
+              <w:ind w:left="0"/>
+              <w:rPr>
+                <w:rFonts w:ascii="Arial" w:hAnsi="Arial" w:cs="Arial"/>
+                <w:lang w:val="pt-BR"/>
+              </w:rPr>
+            </w:pPr>
+          </w:p>
+        </w:tc>
+        <w:tc>
+          <w:tcPr>
+            <w:tcW w:w="2528" w:type="dxa"/>
+          </w:tcPr>
+          <w:p>
+            <w:pPr>
+              <w:pStyle w:val="Corpodetexto"/>
+              <w:ind w:left="0"/>
+              <w:rPr>
+                <w:rFonts w:ascii="Arial" w:hAnsi="Arial" w:cs="Arial"/>
+                <w:lang w:val="pt-BR"/>
+              </w:rPr>
+            </w:pPr>
+            <w:r>
+              <w:rPr>
+                <w:rFonts w:ascii="Arial" w:hAnsi="Arial" w:cs="Arial"/>
+                <w:lang w:val="pt-BR"/>
+              </w:rPr>
+              <w:t>Código registrado para o equipamento. Preenchido pelo sistema.</w:t>
+            </w:r>
+          </w:p>
+        </w:tc>
+      </w:tr>
+      <w:tr>
+        <w:tc>
+          <w:tcPr>
+            <w:tcW w:w="2943" w:type="dxa"/>
+          </w:tcPr>
+          <w:p>
+            <w:pPr>
+              <w:pStyle w:val="Corpodetexto"/>
+              <w:ind w:left="0"/>
+              <w:rPr>
+                <w:rFonts w:ascii="Arial" w:hAnsi="Arial" w:cs="Arial"/>
+                <w:lang w:val="pt-BR"/>
+              </w:rPr>
+            </w:pPr>
+            <w:r>
+              <w:rPr>
+                <w:rFonts w:ascii="Arial" w:hAnsi="Arial" w:cs="Arial"/>
+                <w:lang w:val="pt-BR"/>
+              </w:rPr>
+              <w:t>Tipo do Equipamento</w:t>
+            </w:r>
+          </w:p>
+        </w:tc>
+        <w:tc>
+          <w:tcPr>
+            <w:tcW w:w="2113" w:type="dxa"/>
+          </w:tcPr>
+          <w:p>
+            <w:pPr>
+              <w:pStyle w:val="Corpodetexto"/>
+              <w:ind w:left="0"/>
+              <w:rPr>
+                <w:rFonts w:ascii="Arial" w:hAnsi="Arial" w:cs="Arial"/>
+                <w:lang w:val="pt-BR"/>
+              </w:rPr>
+            </w:pPr>
+            <w:r>
+              <w:rPr>
+                <w:rFonts w:ascii="Arial" w:hAnsi="Arial" w:cs="Arial"/>
+                <w:lang w:val="pt-BR"/>
+              </w:rPr>
+              <w:t>Texto</w:t>
+            </w:r>
+          </w:p>
+        </w:tc>
+        <w:tc>
+          <w:tcPr>
+            <w:tcW w:w="2528" w:type="dxa"/>
+          </w:tcPr>
+          <w:p>
+            <w:pPr>
+              <w:pStyle w:val="Corpodetexto"/>
+              <w:ind w:left="0"/>
+              <w:rPr>
+                <w:rFonts w:ascii="Arial" w:hAnsi="Arial" w:cs="Arial"/>
+                <w:lang w:val="pt-BR"/>
+              </w:rPr>
+            </w:pPr>
+            <w:r>
+              <w:rPr>
+                <w:rFonts w:ascii="Arial" w:hAnsi="Arial" w:cs="Arial"/>
+                <w:lang w:val="pt-BR"/>
+              </w:rPr>
+              <w:t>Tipo de equipamento válido.</w:t>
+            </w:r>
+          </w:p>
+        </w:tc>
+        <w:tc>
+          <w:tcPr>
+            <w:tcW w:w="2528" w:type="dxa"/>
+          </w:tcPr>
+          <w:p>
+            <w:pPr>
+              <w:pStyle w:val="Corpodetexto"/>
+              <w:ind w:left="0"/>
+              <w:rPr>
+                <w:rFonts w:ascii="Arial" w:hAnsi="Arial" w:cs="Arial"/>
+                <w:lang w:val="pt-BR"/>
+              </w:rPr>
+            </w:pPr>
+            <w:r>
+              <w:rPr>
+                <w:rFonts w:ascii="Arial" w:hAnsi="Arial" w:cs="Arial"/>
+                <w:lang w:val="pt-BR"/>
+              </w:rPr>
+              <w:t>Preenchido pelo sistema.</w:t>
+            </w:r>
+          </w:p>
+        </w:tc>
+      </w:tr>
+      <w:tr>
+        <w:tc>
+          <w:tcPr>
+            <w:tcW w:w="2943" w:type="dxa"/>
+          </w:tcPr>
+          <w:p>
+            <w:pPr>
+              <w:pStyle w:val="Corpodetexto"/>
+              <w:ind w:left="0"/>
+              <w:rPr>
+                <w:rFonts w:ascii="Arial" w:hAnsi="Arial" w:cs="Arial"/>
+                <w:lang w:val="pt-BR"/>
+              </w:rPr>
+            </w:pPr>
+            <w:r>
+              <w:rPr>
+                <w:rFonts w:ascii="Arial" w:hAnsi="Arial" w:cs="Arial"/>
+                <w:lang w:val="pt-BR"/>
+              </w:rPr>
+              <w:t>Localização atual</w:t>
+            </w:r>
+          </w:p>
+        </w:tc>
+        <w:tc>
+          <w:tcPr>
+            <w:tcW w:w="2113" w:type="dxa"/>
+          </w:tcPr>
+          <w:p>
+            <w:pPr>
+              <w:pStyle w:val="Corpodetexto"/>
+              <w:ind w:left="0"/>
+              <w:rPr>
+                <w:rFonts w:ascii="Arial" w:hAnsi="Arial" w:cs="Arial"/>
+                <w:lang w:val="pt-BR"/>
+              </w:rPr>
+            </w:pPr>
+            <w:r>
+              <w:rPr>
+                <w:rFonts w:ascii="Arial" w:hAnsi="Arial" w:cs="Arial"/>
+                <w:lang w:val="pt-BR"/>
+              </w:rPr>
+              <w:t>Texto</w:t>
+            </w:r>
+          </w:p>
+        </w:tc>
+        <w:tc>
+          <w:tcPr>
+            <w:tcW w:w="2528" w:type="dxa"/>
+          </w:tcPr>
+          <w:p>
+            <w:pPr>
+              <w:pStyle w:val="Corpodetexto"/>
+              <w:ind w:left="0"/>
+              <w:rPr>
+                <w:rFonts w:ascii="Arial" w:hAnsi="Arial" w:cs="Arial"/>
+                <w:lang w:val="pt-BR"/>
+              </w:rPr>
+            </w:pPr>
+            <w:r>
+              <w:rPr>
+                <w:rFonts w:ascii="Arial" w:hAnsi="Arial" w:cs="Arial"/>
+                <w:lang w:val="pt-BR"/>
+              </w:rPr>
+              <w:t>Localização existente no sistema.</w:t>
+            </w:r>
+          </w:p>
+        </w:tc>
+        <w:tc>
+          <w:tcPr>
+            <w:tcW w:w="2528" w:type="dxa"/>
+          </w:tcPr>
+          <w:p>
+            <w:pPr>
+              <w:pStyle w:val="Corpodetexto"/>
+              <w:ind w:left="0"/>
+              <w:rPr>
+                <w:rFonts w:ascii="Arial" w:hAnsi="Arial" w:cs="Arial"/>
+                <w:lang w:val="pt-BR"/>
+              </w:rPr>
+            </w:pPr>
+            <w:r>
+              <w:rPr>
+                <w:rFonts w:ascii="Arial" w:hAnsi="Arial" w:cs="Arial"/>
+                <w:lang w:val="pt-BR"/>
+              </w:rPr>
+              <w:t>Localização atual do equipamento. Preenchido pelo sistema.</w:t>
+            </w:r>
+          </w:p>
+        </w:tc>
+      </w:tr>
+      <w:tr>
+        <w:tc>
+          <w:tcPr>
+            <w:tcW w:w="2943" w:type="dxa"/>
+          </w:tcPr>
+          <w:p>
+            <w:pPr>
+              <w:pStyle w:val="Corpodetexto"/>
+              <w:ind w:left="0"/>
+              <w:rPr>
+                <w:rFonts w:ascii="Arial" w:hAnsi="Arial" w:cs="Arial"/>
+                <w:lang w:val="pt-BR"/>
+              </w:rPr>
+            </w:pPr>
+            <w:r>
+              <w:rPr>
+                <w:rFonts w:ascii="Arial" w:hAnsi="Arial" w:cs="Arial"/>
+                <w:lang w:val="pt-BR"/>
+              </w:rPr>
+              <w:t>Código do novo equipamento</w:t>
+            </w:r>
+          </w:p>
+        </w:tc>
+        <w:tc>
+          <w:tcPr>
+            <w:tcW w:w="2113" w:type="dxa"/>
+          </w:tcPr>
+          <w:p>
+            <w:pPr>
+              <w:pStyle w:val="Corpodetexto"/>
+              <w:ind w:left="0"/>
+              <w:rPr>
+                <w:rFonts w:ascii="Arial" w:hAnsi="Arial" w:cs="Arial"/>
+                <w:lang w:val="pt-BR"/>
+              </w:rPr>
+            </w:pPr>
+            <w:r>
+              <w:rPr>
+                <w:rFonts w:ascii="Arial" w:hAnsi="Arial" w:cs="Arial"/>
+                <w:lang w:val="pt-BR"/>
+              </w:rPr>
+              <w:t>Alfanumérico</w:t>
+            </w:r>
+          </w:p>
+        </w:tc>
+        <w:tc>
+          <w:tcPr>
+            <w:tcW w:w="2528" w:type="dxa"/>
+          </w:tcPr>
+          <w:p>
+            <w:pPr>
+              <w:pStyle w:val="Corpodetexto"/>
+              <w:ind w:left="0"/>
+              <w:rPr>
+                <w:rFonts w:ascii="Arial" w:hAnsi="Arial" w:cs="Arial"/>
+                <w:lang w:val="pt-BR"/>
+              </w:rPr>
+            </w:pPr>
+            <w:r>
+              <w:rPr>
+                <w:rFonts w:ascii="Arial" w:hAnsi="Arial" w:cs="Arial"/>
+                <w:lang w:val="pt-BR"/>
+              </w:rPr>
+              <w:t>Código de equipamento válido.</w:t>
+            </w:r>
+          </w:p>
+        </w:tc>
+        <w:tc>
+          <w:tcPr>
+            <w:tcW w:w="2528" w:type="dxa"/>
+          </w:tcPr>
+          <w:p>
+            <w:pPr>
+              <w:pStyle w:val="Corpodetexto"/>
+              <w:ind w:left="0"/>
+              <w:rPr>
+                <w:rFonts w:ascii="Arial" w:hAnsi="Arial" w:cs="Arial"/>
+                <w:lang w:val="pt-BR"/>
+              </w:rPr>
+            </w:pPr>
+            <w:r>
+              <w:rPr>
+                <w:rFonts w:ascii="Arial" w:hAnsi="Arial" w:cs="Arial"/>
+                <w:lang w:val="pt-BR"/>
+              </w:rPr>
+              <w:t>Obrigatório</w:t>
+            </w:r>
+          </w:p>
+        </w:tc>
+      </w:tr>
+      <w:tr>
+        <w:tc>
+          <w:tcPr>
+            <w:tcW w:w="2943" w:type="dxa"/>
+          </w:tcPr>
+          <w:p>
+            <w:pPr>
+              <w:pStyle w:val="Corpodetexto"/>
+              <w:ind w:left="0"/>
+              <w:rPr>
+                <w:rFonts w:ascii="Arial" w:hAnsi="Arial" w:cs="Arial"/>
+                <w:lang w:val="pt-BR"/>
+              </w:rPr>
+            </w:pPr>
+            <w:r>
+              <w:rPr>
+                <w:rFonts w:ascii="Arial" w:hAnsi="Arial" w:cs="Arial"/>
+                <w:lang w:val="pt-BR"/>
+              </w:rPr>
+              <w:t>Observações</w:t>
+            </w:r>
+          </w:p>
+        </w:tc>
+        <w:tc>
+          <w:tcPr>
+            <w:tcW w:w="2113" w:type="dxa"/>
+          </w:tcPr>
+          <w:p>
+            <w:pPr>
+              <w:pStyle w:val="Corpodetexto"/>
+              <w:ind w:left="0"/>
+              <w:rPr>
+                <w:rFonts w:ascii="Arial" w:hAnsi="Arial" w:cs="Arial"/>
+                <w:lang w:val="pt-BR"/>
+              </w:rPr>
+            </w:pPr>
+            <w:r>
+              <w:rPr>
+                <w:rFonts w:ascii="Arial" w:hAnsi="Arial" w:cs="Arial"/>
+                <w:lang w:val="pt-BR"/>
+              </w:rPr>
+              <w:t>Texto</w:t>
+            </w:r>
+          </w:p>
+        </w:tc>
+        <w:tc>
+          <w:tcPr>
+            <w:tcW w:w="2528" w:type="dxa"/>
+          </w:tcPr>
+          <w:p>
+            <w:pPr>
+              <w:pStyle w:val="Corpodetexto"/>
+              <w:ind w:left="0"/>
+              <w:rPr>
+                <w:rFonts w:ascii="Arial" w:hAnsi="Arial" w:cs="Arial"/>
+                <w:lang w:val="pt-BR"/>
+              </w:rPr>
+            </w:pPr>
+          </w:p>
+        </w:tc>
+        <w:tc>
+          <w:tcPr>
+            <w:tcW w:w="2528" w:type="dxa"/>
+          </w:tcPr>
+          <w:p>
+            <w:pPr>
+              <w:pStyle w:val="Corpodetexto"/>
+              <w:ind w:left="0"/>
+              <w:rPr>
+                <w:rFonts w:ascii="Arial" w:hAnsi="Arial" w:cs="Arial"/>
+                <w:lang w:val="pt-BR"/>
+              </w:rPr>
+            </w:pPr>
+            <w:r>
+              <w:rPr>
+                <w:rFonts w:ascii="Arial" w:hAnsi="Arial" w:cs="Arial"/>
+                <w:lang w:val="pt-BR"/>
+              </w:rPr>
+              <w:t>Obrigatório</w:t>
+            </w:r>
           </w:p>
         </w:tc>
       </w:tr>
@@ -3176,6 +5416,13 @@
                 <w:lang w:val="pt-BR"/>
               </w:rPr>
             </w:pPr>
+            <w:r>
+              <w:rPr>
+                <w:rFonts w:ascii="Arial" w:hAnsi="Arial" w:cs="Arial"/>
+                <w:lang w:val="pt-BR"/>
+              </w:rPr>
+              <w:t>Substituir Equipamento</w:t>
+            </w:r>
           </w:p>
         </w:tc>
         <w:tc>
@@ -3191,6 +5438,13 @@
                 <w:lang w:val="pt-BR"/>
               </w:rPr>
             </w:pPr>
+            <w:r>
+              <w:rPr>
+                <w:rFonts w:ascii="Arial" w:hAnsi="Arial" w:cs="Arial"/>
+                <w:lang w:val="pt-BR"/>
+              </w:rPr>
+              <w:t>Confirma a substituição do equipamento</w:t>
+            </w:r>
           </w:p>
         </w:tc>
       </w:tr>
@@ -3207,218 +5461,6 @@
     </w:p>
     <w:p>
       <w:pPr>
-        <w:pStyle w:val="Ttulo2"/>
-      </w:pPr>
-      <w:r>
-        <w:t xml:space="preserve">Interface I05 – </w:t>
-      </w:r>
-      <w:r>
-        <w:t>Upgrade</w:t>
-      </w:r>
-    </w:p>
-    <w:p>
-      <w:pPr>
-        <w:pStyle w:val="Ttulo3"/>
-      </w:pPr>
-      <w:r>
-        <w:t>Esboço da Interface</w:t>
-      </w:r>
-    </w:p>
-    <w:p>
-      <w:pPr>
-        <w:ind w:left="709"/>
-        <w:rPr>
-          <w:lang w:val="pt-BR"/>
-        </w:rPr>
-      </w:pPr>
-    </w:p>
-    <w:p>
-      <w:pPr>
-        <w:pStyle w:val="Ttulo3"/>
-      </w:pPr>
-      <w:r>
-        <w:t xml:space="preserve">Campos </w:t>
-      </w:r>
-    </w:p>
-    <w:tbl>
-      <w:tblPr>
-        <w:tblStyle w:val="Tabelacomgrade"/>
-        <w:tblW w:w="0" w:type="auto"/>
-        <w:tblLook w:val="04A0"/>
-      </w:tblPr>
-      <w:tblGrid>
-        <w:gridCol w:w="2943"/>
-        <w:gridCol w:w="2113"/>
-        <w:gridCol w:w="2528"/>
-        <w:gridCol w:w="2528"/>
-      </w:tblGrid>
-      <w:tr>
-        <w:tc>
-          <w:tcPr>
-            <w:tcW w:w="2943" w:type="dxa"/>
-          </w:tcPr>
-          <w:p>
-            <w:pPr>
-              <w:pStyle w:val="Corpodetexto"/>
-              <w:ind w:left="0"/>
-              <w:jc w:val="center"/>
-              <w:rPr>
-                <w:rFonts w:ascii="Arial" w:hAnsi="Arial" w:cs="Arial"/>
-                <w:i/>
-                <w:lang w:val="pt-BR"/>
-              </w:rPr>
-            </w:pPr>
-            <w:r>
-              <w:rPr>
-                <w:rFonts w:ascii="Arial" w:hAnsi="Arial" w:cs="Arial"/>
-                <w:i/>
-                <w:lang w:val="pt-BR"/>
-              </w:rPr>
-              <w:t>Nome</w:t>
-            </w:r>
-          </w:p>
-        </w:tc>
-        <w:tc>
-          <w:tcPr>
-            <w:tcW w:w="2113" w:type="dxa"/>
-          </w:tcPr>
-          <w:p>
-            <w:pPr>
-              <w:pStyle w:val="Corpodetexto"/>
-              <w:ind w:left="0"/>
-              <w:jc w:val="center"/>
-              <w:rPr>
-                <w:rFonts w:ascii="Arial" w:hAnsi="Arial" w:cs="Arial"/>
-                <w:i/>
-                <w:lang w:val="pt-BR"/>
-              </w:rPr>
-            </w:pPr>
-            <w:r>
-              <w:rPr>
-                <w:rFonts w:ascii="Arial" w:hAnsi="Arial" w:cs="Arial"/>
-                <w:i/>
-                <w:lang w:val="pt-BR"/>
-              </w:rPr>
-              <w:t>Tipo</w:t>
-            </w:r>
-          </w:p>
-        </w:tc>
-        <w:tc>
-          <w:tcPr>
-            <w:tcW w:w="2528" w:type="dxa"/>
-          </w:tcPr>
-          <w:p>
-            <w:pPr>
-              <w:pStyle w:val="Corpodetexto"/>
-              <w:ind w:left="0"/>
-              <w:jc w:val="center"/>
-              <w:rPr>
-                <w:rFonts w:ascii="Arial" w:hAnsi="Arial" w:cs="Arial"/>
-                <w:i/>
-                <w:lang w:val="pt-BR"/>
-              </w:rPr>
-            </w:pPr>
-            <w:r>
-              <w:rPr>
-                <w:rFonts w:ascii="Arial" w:hAnsi="Arial" w:cs="Arial"/>
-                <w:i/>
-                <w:lang w:val="pt-BR"/>
-              </w:rPr>
-              <w:t>Valores Válidos</w:t>
-            </w:r>
-          </w:p>
-        </w:tc>
-        <w:tc>
-          <w:tcPr>
-            <w:tcW w:w="2528" w:type="dxa"/>
-          </w:tcPr>
-          <w:p>
-            <w:pPr>
-              <w:pStyle w:val="Corpodetexto"/>
-              <w:ind w:left="0"/>
-              <w:jc w:val="center"/>
-              <w:rPr>
-                <w:rFonts w:ascii="Arial" w:hAnsi="Arial" w:cs="Arial"/>
-                <w:i/>
-                <w:lang w:val="pt-BR"/>
-              </w:rPr>
-            </w:pPr>
-            <w:r>
-              <w:rPr>
-                <w:rFonts w:ascii="Arial" w:hAnsi="Arial" w:cs="Arial"/>
-                <w:i/>
-                <w:lang w:val="pt-BR"/>
-              </w:rPr>
-              <w:t>Observações</w:t>
-            </w:r>
-          </w:p>
-        </w:tc>
-      </w:tr>
-      <w:tr>
-        <w:tc>
-          <w:tcPr>
-            <w:tcW w:w="2943" w:type="dxa"/>
-          </w:tcPr>
-          <w:p>
-            <w:pPr>
-              <w:pStyle w:val="Corpodetexto"/>
-              <w:ind w:left="0"/>
-              <w:rPr>
-                <w:rFonts w:ascii="Arial" w:hAnsi="Arial" w:cs="Arial"/>
-                <w:lang w:val="pt-BR"/>
-              </w:rPr>
-            </w:pPr>
-          </w:p>
-        </w:tc>
-        <w:tc>
-          <w:tcPr>
-            <w:tcW w:w="2113" w:type="dxa"/>
-          </w:tcPr>
-          <w:p>
-            <w:pPr>
-              <w:pStyle w:val="Corpodetexto"/>
-              <w:ind w:left="0"/>
-              <w:rPr>
-                <w:rFonts w:ascii="Arial" w:hAnsi="Arial" w:cs="Arial"/>
-                <w:lang w:val="pt-BR"/>
-              </w:rPr>
-            </w:pPr>
-          </w:p>
-        </w:tc>
-        <w:tc>
-          <w:tcPr>
-            <w:tcW w:w="2528" w:type="dxa"/>
-          </w:tcPr>
-          <w:p>
-            <w:pPr>
-              <w:pStyle w:val="Corpodetexto"/>
-              <w:ind w:left="0"/>
-              <w:rPr>
-                <w:rFonts w:ascii="Arial" w:hAnsi="Arial" w:cs="Arial"/>
-                <w:lang w:val="pt-BR"/>
-              </w:rPr>
-            </w:pPr>
-          </w:p>
-        </w:tc>
-        <w:tc>
-          <w:tcPr>
-            <w:tcW w:w="2528" w:type="dxa"/>
-          </w:tcPr>
-          <w:p>
-            <w:pPr>
-              <w:pStyle w:val="Corpodetexto"/>
-              <w:ind w:left="0"/>
-              <w:rPr>
-                <w:rFonts w:ascii="Arial" w:hAnsi="Arial" w:cs="Arial"/>
-                <w:lang w:val="pt-BR"/>
-              </w:rPr>
-            </w:pPr>
-          </w:p>
-        </w:tc>
-      </w:tr>
-    </w:tbl>
-    <w:p>
-      <w:pPr>
         <w:pStyle w:val="Corpodetexto"/>
         <w:ind w:left="0"/>
         <w:rPr>
@@ -3429,453 +5471,44 @@
     </w:p>
     <w:p>
       <w:pPr>
-        <w:pStyle w:val="Ttulo3"/>
-      </w:pPr>
-      <w:r>
-        <w:t>Comandos</w:t>
-      </w:r>
-    </w:p>
-    <w:tbl>
-      <w:tblPr>
-        <w:tblStyle w:val="Tabelacomgrade"/>
-        <w:tblW w:w="0" w:type="auto"/>
-        <w:tblLook w:val="04A0"/>
-      </w:tblPr>
-      <w:tblGrid>
-        <w:gridCol w:w="2528"/>
-        <w:gridCol w:w="7503"/>
-      </w:tblGrid>
-      <w:tr>
-        <w:tc>
-          <w:tcPr>
-            <w:tcW w:w="2528" w:type="dxa"/>
-          </w:tcPr>
-          <w:p>
-            <w:pPr>
-              <w:pStyle w:val="Corpodetexto"/>
-              <w:ind w:left="0"/>
-              <w:jc w:val="center"/>
-              <w:rPr>
-                <w:rFonts w:ascii="Arial" w:hAnsi="Arial" w:cs="Arial"/>
-                <w:i/>
-                <w:lang w:val="pt-BR"/>
-              </w:rPr>
-            </w:pPr>
-            <w:r>
-              <w:rPr>
-                <w:rFonts w:ascii="Arial" w:hAnsi="Arial" w:cs="Arial"/>
-                <w:i/>
-                <w:lang w:val="pt-BR"/>
-              </w:rPr>
-              <w:t>Nome</w:t>
-            </w:r>
-          </w:p>
-        </w:tc>
-        <w:tc>
-          <w:tcPr>
-            <w:tcW w:w="7503" w:type="dxa"/>
-          </w:tcPr>
-          <w:p>
-            <w:pPr>
-              <w:pStyle w:val="Corpodetexto"/>
-              <w:ind w:left="0"/>
-              <w:jc w:val="center"/>
-              <w:rPr>
-                <w:rFonts w:ascii="Arial" w:hAnsi="Arial" w:cs="Arial"/>
-                <w:i/>
-                <w:lang w:val="pt-BR"/>
-              </w:rPr>
-            </w:pPr>
-            <w:r>
-              <w:rPr>
-                <w:rFonts w:ascii="Arial" w:hAnsi="Arial" w:cs="Arial"/>
-                <w:i/>
-                <w:lang w:val="pt-BR"/>
-              </w:rPr>
-              <w:t>Ação</w:t>
-            </w:r>
-          </w:p>
-        </w:tc>
-      </w:tr>
-      <w:tr>
-        <w:tc>
-          <w:tcPr>
-            <w:tcW w:w="2528" w:type="dxa"/>
-          </w:tcPr>
-          <w:p>
-            <w:pPr>
-              <w:pStyle w:val="Corpodetexto"/>
-              <w:ind w:left="0"/>
-              <w:rPr>
-                <w:rFonts w:ascii="Arial" w:hAnsi="Arial" w:cs="Arial"/>
-                <w:lang w:val="pt-BR"/>
-              </w:rPr>
-            </w:pPr>
-          </w:p>
-        </w:tc>
-        <w:tc>
-          <w:tcPr>
-            <w:tcW w:w="7503" w:type="dxa"/>
-          </w:tcPr>
-          <w:p>
-            <w:pPr>
-              <w:pStyle w:val="Corpodetexto"/>
-              <w:ind w:left="0"/>
-              <w:rPr>
-                <w:rFonts w:ascii="Arial" w:hAnsi="Arial" w:cs="Arial"/>
-                <w:lang w:val="pt-BR"/>
-              </w:rPr>
-            </w:pPr>
-          </w:p>
-        </w:tc>
-      </w:tr>
-    </w:tbl>
+        <w:pStyle w:val="Ttulo1"/>
+        <w:ind w:left="357" w:hanging="357"/>
+        <w:rPr>
+          <w:rFonts w:cs="Arial"/>
+          <w:szCs w:val="24"/>
+        </w:rPr>
+      </w:pPr>
+      <w:bookmarkStart w:id="19" w:name="_Toc350264739"/>
+      <w:r>
+        <w:rPr>
+          <w:rFonts w:cs="Arial"/>
+          <w:szCs w:val="24"/>
+        </w:rPr>
+        <w:t>Regras de Negócio Específicas</w:t>
+      </w:r>
+      <w:bookmarkEnd w:id="19"/>
+    </w:p>
     <w:p>
       <w:pPr>
         <w:pStyle w:val="Corpodetexto"/>
-        <w:ind w:left="0"/>
         <w:rPr>
           <w:rFonts w:ascii="Arial" w:hAnsi="Arial" w:cs="Arial"/>
           <w:lang w:val="pt-BR"/>
         </w:rPr>
       </w:pPr>
-    </w:p>
-    <w:p>
-      <w:pPr>
-        <w:pStyle w:val="Ttulo2"/>
-      </w:pPr>
-      <w:r>
-        <w:t>Interface I0</w:t>
-      </w:r>
-      <w:r>
-        <w:t>6</w:t>
-      </w:r>
-      <w:r>
-        <w:t xml:space="preserve"> – </w:t>
-      </w:r>
-      <w:r>
-        <w:t>Substituição</w:t>
-      </w:r>
-    </w:p>
-    <w:p>
-      <w:pPr>
-        <w:pStyle w:val="Ttulo3"/>
-      </w:pPr>
-      <w:r>
-        <w:t>Esboço da Interface</w:t>
-      </w:r>
-    </w:p>
-    <w:p>
-      <w:pPr>
-        <w:ind w:left="709"/>
-        <w:rPr>
-          <w:lang w:val="pt-BR"/>
-        </w:rPr>
-      </w:pPr>
-    </w:p>
-    <w:p>
-      <w:pPr>
-        <w:pStyle w:val="Ttulo3"/>
-      </w:pPr>
-      <w:r>
-        <w:t xml:space="preserve">Campos </w:t>
-      </w:r>
-    </w:p>
-    <w:tbl>
-      <w:tblPr>
-        <w:tblStyle w:val="Tabelacomgrade"/>
-        <w:tblW w:w="0" w:type="auto"/>
-        <w:tblLook w:val="04A0"/>
-      </w:tblPr>
-      <w:tblGrid>
-        <w:gridCol w:w="2943"/>
-        <w:gridCol w:w="2113"/>
-        <w:gridCol w:w="2528"/>
-        <w:gridCol w:w="2528"/>
-      </w:tblGrid>
-      <w:tr>
-        <w:tc>
-          <w:tcPr>
-            <w:tcW w:w="2943" w:type="dxa"/>
-          </w:tcPr>
-          <w:p>
-            <w:pPr>
-              <w:pStyle w:val="Corpodetexto"/>
-              <w:ind w:left="0"/>
-              <w:jc w:val="center"/>
-              <w:rPr>
-                <w:rFonts w:ascii="Arial" w:hAnsi="Arial" w:cs="Arial"/>
-                <w:i/>
-                <w:lang w:val="pt-BR"/>
-              </w:rPr>
-            </w:pPr>
-            <w:r>
-              <w:rPr>
-                <w:rFonts w:ascii="Arial" w:hAnsi="Arial" w:cs="Arial"/>
-                <w:i/>
-                <w:lang w:val="pt-BR"/>
-              </w:rPr>
-              <w:t>Nome</w:t>
-            </w:r>
-          </w:p>
-        </w:tc>
-        <w:tc>
-          <w:tcPr>
-            <w:tcW w:w="2113" w:type="dxa"/>
-          </w:tcPr>
-          <w:p>
-            <w:pPr>
-              <w:pStyle w:val="Corpodetexto"/>
-              <w:ind w:left="0"/>
-              <w:jc w:val="center"/>
-              <w:rPr>
-                <w:rFonts w:ascii="Arial" w:hAnsi="Arial" w:cs="Arial"/>
-                <w:i/>
-                <w:lang w:val="pt-BR"/>
-              </w:rPr>
-            </w:pPr>
-            <w:r>
-              <w:rPr>
-                <w:rFonts w:ascii="Arial" w:hAnsi="Arial" w:cs="Arial"/>
-                <w:i/>
-                <w:lang w:val="pt-BR"/>
-              </w:rPr>
-              <w:t>Tipo</w:t>
-            </w:r>
-          </w:p>
-        </w:tc>
-        <w:tc>
-          <w:tcPr>
-            <w:tcW w:w="2528" w:type="dxa"/>
-          </w:tcPr>
-          <w:p>
-            <w:pPr>
-              <w:pStyle w:val="Corpodetexto"/>
-              <w:ind w:left="0"/>
-              <w:jc w:val="center"/>
-              <w:rPr>
-                <w:rFonts w:ascii="Arial" w:hAnsi="Arial" w:cs="Arial"/>
-                <w:i/>
-                <w:lang w:val="pt-BR"/>
-              </w:rPr>
-            </w:pPr>
-            <w:r>
-              <w:rPr>
-                <w:rFonts w:ascii="Arial" w:hAnsi="Arial" w:cs="Arial"/>
-                <w:i/>
-                <w:lang w:val="pt-BR"/>
-              </w:rPr>
-              <w:t>Valores Válidos</w:t>
-            </w:r>
-          </w:p>
-        </w:tc>
-        <w:tc>
-          <w:tcPr>
-            <w:tcW w:w="2528" w:type="dxa"/>
-          </w:tcPr>
-          <w:p>
-            <w:pPr>
-              <w:pStyle w:val="Corpodetexto"/>
-              <w:ind w:left="0"/>
-              <w:jc w:val="center"/>
-              <w:rPr>
-                <w:rFonts w:ascii="Arial" w:hAnsi="Arial" w:cs="Arial"/>
-                <w:i/>
-                <w:lang w:val="pt-BR"/>
-              </w:rPr>
-            </w:pPr>
-            <w:r>
-              <w:rPr>
-                <w:rFonts w:ascii="Arial" w:hAnsi="Arial" w:cs="Arial"/>
-                <w:i/>
-                <w:lang w:val="pt-BR"/>
-              </w:rPr>
-              <w:t>Observações</w:t>
-            </w:r>
-          </w:p>
-        </w:tc>
-      </w:tr>
-      <w:tr>
-        <w:tc>
-          <w:tcPr>
-            <w:tcW w:w="2943" w:type="dxa"/>
-          </w:tcPr>
-          <w:p>
-            <w:pPr>
-              <w:pStyle w:val="Corpodetexto"/>
-              <w:ind w:left="0"/>
-              <w:rPr>
-                <w:rFonts w:ascii="Arial" w:hAnsi="Arial" w:cs="Arial"/>
-                <w:lang w:val="pt-BR"/>
-              </w:rPr>
-            </w:pPr>
-          </w:p>
-        </w:tc>
-        <w:tc>
-          <w:tcPr>
-            <w:tcW w:w="2113" w:type="dxa"/>
-          </w:tcPr>
-          <w:p>
-            <w:pPr>
-              <w:pStyle w:val="Corpodetexto"/>
-              <w:ind w:left="0"/>
-              <w:rPr>
-                <w:rFonts w:ascii="Arial" w:hAnsi="Arial" w:cs="Arial"/>
-                <w:lang w:val="pt-BR"/>
-              </w:rPr>
-            </w:pPr>
-          </w:p>
-        </w:tc>
-        <w:tc>
-          <w:tcPr>
-            <w:tcW w:w="2528" w:type="dxa"/>
-          </w:tcPr>
-          <w:p>
-            <w:pPr>
-              <w:pStyle w:val="Corpodetexto"/>
-              <w:ind w:left="0"/>
-              <w:rPr>
-                <w:rFonts w:ascii="Arial" w:hAnsi="Arial" w:cs="Arial"/>
-                <w:lang w:val="pt-BR"/>
-              </w:rPr>
-            </w:pPr>
-          </w:p>
-        </w:tc>
-        <w:tc>
-          <w:tcPr>
-            <w:tcW w:w="2528" w:type="dxa"/>
-          </w:tcPr>
-          <w:p>
-            <w:pPr>
-              <w:pStyle w:val="Corpodetexto"/>
-              <w:ind w:left="0"/>
-              <w:rPr>
-                <w:rFonts w:ascii="Arial" w:hAnsi="Arial" w:cs="Arial"/>
-                <w:lang w:val="pt-BR"/>
-              </w:rPr>
-            </w:pPr>
-          </w:p>
-        </w:tc>
-      </w:tr>
-    </w:tbl>
-    <w:p>
-      <w:pPr>
-        <w:pStyle w:val="Corpodetexto"/>
-        <w:ind w:left="0"/>
+      <w:bookmarkStart w:id="20" w:name="_RN01_–_Geração"/>
+      <w:bookmarkEnd w:id="20"/>
+      <w:r>
         <w:rPr>
           <w:rFonts w:ascii="Arial" w:hAnsi="Arial" w:cs="Arial"/>
           <w:lang w:val="pt-BR"/>
         </w:rPr>
-      </w:pPr>
-    </w:p>
-    <w:p>
-      <w:pPr>
-        <w:pStyle w:val="Ttulo3"/>
-      </w:pPr>
-      <w:r>
-        <w:lastRenderedPageBreak/>
-        <w:t>Comandos</w:t>
-      </w:r>
-    </w:p>
-    <w:tbl>
-      <w:tblPr>
-        <w:tblStyle w:val="Tabelacomgrade"/>
-        <w:tblW w:w="0" w:type="auto"/>
-        <w:tblLook w:val="04A0"/>
-      </w:tblPr>
-      <w:tblGrid>
-        <w:gridCol w:w="2528"/>
-        <w:gridCol w:w="7503"/>
-      </w:tblGrid>
-      <w:tr>
-        <w:tc>
-          <w:tcPr>
-            <w:tcW w:w="2528" w:type="dxa"/>
-          </w:tcPr>
-          <w:p>
-            <w:pPr>
-              <w:pStyle w:val="Corpodetexto"/>
-              <w:ind w:left="0"/>
-              <w:jc w:val="center"/>
-              <w:rPr>
-                <w:rFonts w:ascii="Arial" w:hAnsi="Arial" w:cs="Arial"/>
-                <w:i/>
-                <w:lang w:val="pt-BR"/>
-              </w:rPr>
-            </w:pPr>
-            <w:r>
-              <w:rPr>
-                <w:rFonts w:ascii="Arial" w:hAnsi="Arial" w:cs="Arial"/>
-                <w:i/>
-                <w:lang w:val="pt-BR"/>
-              </w:rPr>
-              <w:t>Nome</w:t>
-            </w:r>
-          </w:p>
-        </w:tc>
-        <w:tc>
-          <w:tcPr>
-            <w:tcW w:w="7503" w:type="dxa"/>
-          </w:tcPr>
-          <w:p>
-            <w:pPr>
-              <w:pStyle w:val="Corpodetexto"/>
-              <w:ind w:left="0"/>
-              <w:jc w:val="center"/>
-              <w:rPr>
-                <w:rFonts w:ascii="Arial" w:hAnsi="Arial" w:cs="Arial"/>
-                <w:i/>
-                <w:lang w:val="pt-BR"/>
-              </w:rPr>
-            </w:pPr>
-            <w:r>
-              <w:rPr>
-                <w:rFonts w:ascii="Arial" w:hAnsi="Arial" w:cs="Arial"/>
-                <w:i/>
-                <w:lang w:val="pt-BR"/>
-              </w:rPr>
-              <w:t>Ação</w:t>
-            </w:r>
-          </w:p>
-        </w:tc>
-      </w:tr>
-      <w:tr>
-        <w:tc>
-          <w:tcPr>
-            <w:tcW w:w="2528" w:type="dxa"/>
-          </w:tcPr>
-          <w:p>
-            <w:pPr>
-              <w:pStyle w:val="Corpodetexto"/>
-              <w:ind w:left="0"/>
-              <w:rPr>
-                <w:rFonts w:ascii="Arial" w:hAnsi="Arial" w:cs="Arial"/>
-                <w:lang w:val="pt-BR"/>
-              </w:rPr>
-            </w:pPr>
-          </w:p>
-        </w:tc>
-        <w:tc>
-          <w:tcPr>
-            <w:tcW w:w="7503" w:type="dxa"/>
-          </w:tcPr>
-          <w:p>
-            <w:pPr>
-              <w:pStyle w:val="Corpodetexto"/>
-              <w:ind w:left="0"/>
-              <w:rPr>
-                <w:rFonts w:ascii="Arial" w:hAnsi="Arial" w:cs="Arial"/>
-                <w:lang w:val="pt-BR"/>
-              </w:rPr>
-            </w:pPr>
-          </w:p>
-        </w:tc>
-      </w:tr>
-    </w:tbl>
+        <w:t>Não se aplicam.</w:t>
+      </w:r>
+    </w:p>
     <w:p>
       <w:pPr>
         <w:pStyle w:val="Corpodetexto"/>
-        <w:ind w:left="0"/>
         <w:rPr>
           <w:rFonts w:ascii="Arial" w:hAnsi="Arial" w:cs="Arial"/>
           <w:lang w:val="pt-BR"/>
@@ -3885,71 +5518,15 @@
     <w:p>
       <w:pPr>
         <w:pStyle w:val="Corpodetexto"/>
-        <w:ind w:left="0"/>
         <w:rPr>
           <w:rFonts w:ascii="Arial" w:hAnsi="Arial" w:cs="Arial"/>
           <w:lang w:val="pt-BR"/>
         </w:rPr>
       </w:pPr>
     </w:p>
-    <w:p>
-      <w:pPr>
-        <w:pStyle w:val="Ttulo1"/>
-        <w:ind w:left="357" w:hanging="357"/>
-        <w:rPr>
-          <w:rFonts w:cs="Arial"/>
-          <w:szCs w:val="24"/>
-        </w:rPr>
-      </w:pPr>
-      <w:bookmarkStart w:id="19" w:name="_Toc350264739"/>
-      <w:r>
-        <w:rPr>
-          <w:rFonts w:cs="Arial"/>
-          <w:szCs w:val="24"/>
-        </w:rPr>
-        <w:t>Regras de Negócio Específicas</w:t>
-      </w:r>
-      <w:bookmarkEnd w:id="19"/>
-    </w:p>
-    <w:p>
-      <w:pPr>
-        <w:pStyle w:val="Corpodetexto"/>
-        <w:rPr>
-          <w:rFonts w:ascii="Arial" w:hAnsi="Arial" w:cs="Arial"/>
-          <w:lang w:val="pt-BR"/>
-        </w:rPr>
-      </w:pPr>
-      <w:bookmarkStart w:id="20" w:name="_RN01_–_Geração"/>
-      <w:bookmarkEnd w:id="20"/>
-      <w:r>
-        <w:rPr>
-          <w:rFonts w:ascii="Arial" w:hAnsi="Arial" w:cs="Arial"/>
-          <w:lang w:val="pt-BR"/>
-        </w:rPr>
-        <w:t>Não se aplicam.</w:t>
-      </w:r>
-    </w:p>
-    <w:p>
-      <w:pPr>
-        <w:pStyle w:val="Corpodetexto"/>
-        <w:rPr>
-          <w:rFonts w:ascii="Arial" w:hAnsi="Arial" w:cs="Arial"/>
-          <w:lang w:val="pt-BR"/>
-        </w:rPr>
-      </w:pPr>
-    </w:p>
-    <w:p>
-      <w:pPr>
-        <w:pStyle w:val="Corpodetexto"/>
-        <w:rPr>
-          <w:rFonts w:ascii="Arial" w:hAnsi="Arial" w:cs="Arial"/>
-          <w:lang w:val="pt-BR"/>
-        </w:rPr>
-      </w:pPr>
-    </w:p>
     <w:sectPr>
-      <w:headerReference w:type="default" r:id="rId11"/>
-      <w:footerReference w:type="default" r:id="rId12"/>
+      <w:headerReference w:type="default" r:id="rId14"/>
+      <w:footerReference w:type="default" r:id="rId15"/>
       <w:endnotePr>
         <w:numFmt w:val="decimal"/>
       </w:endnotePr>
@@ -4144,7 +5721,7 @@
               <w:noProof/>
               <w:lang w:val="pt-BR"/>
             </w:rPr>
-            <w:t>5</w:t>
+            <w:t>7</w:t>
           </w:r>
           <w:r>
             <w:rPr>
@@ -4288,7 +5865,7 @@
             <w:rPr>
               <w:lang w:val="pt-BR"/>
             </w:rPr>
-            <w:t>1</w:t>
+            <w:t>2</w:t>
           </w:r>
           <w:proofErr w:type="gramEnd"/>
           <w:r>
@@ -4364,7 +5941,16 @@
             <w:t xml:space="preserve"> </w:t>
           </w:r>
           <w:r>
-            <w:t>21/04</w:t>
+            <w:t>2</w:t>
+          </w:r>
+          <w:r>
+            <w:t>7</w:t>
+          </w:r>
+          <w:r>
+            <w:t>/0</w:t>
+          </w:r>
+          <w:r>
+            <w:t>5</w:t>
           </w:r>
           <w:r>
             <w:t>/201</w:t>
@@ -6174,7 +7760,7 @@
 </file>
 
 <file path=customXml/itemProps1.xml><?xml version="1.0" encoding="utf-8"?>
-<ds:datastoreItem xmlns:ds="http://schemas.openxmlformats.org/officeDocument/2006/customXml" ds:itemID="{A50604DA-E1D1-4B26-8A4E-56F8EB0AAB3A}">
+<ds:datastoreItem xmlns:ds="http://schemas.openxmlformats.org/officeDocument/2006/customXml" ds:itemID="{7144E642-AE35-408E-8246-8399EABDEFBA}">
   <ds:schemaRefs>
     <ds:schemaRef ds:uri="http://schemas.openxmlformats.org/officeDocument/2006/bibliography"/>
   </ds:schemaRefs>

</xml_diff>